<commit_message>
Data ya completado con sus pruebas
</commit_message>
<xml_diff>
--- a/lab02.docx
+++ b/lab02.docx
@@ -1,6 +1,6 @@
 
 <file path=word/document.xml><?xml version="1.0" encoding="utf-8"?>
-<w:document xmlns:wpc="http://schemas.microsoft.com/office/word/2010/wordprocessingCanvas" xmlns:cx="http://schemas.microsoft.com/office/drawing/2014/chartex" xmlns:cx1="http://schemas.microsoft.com/office/drawing/2015/9/8/chartex" xmlns:cx2="http://schemas.microsoft.com/office/drawing/2015/10/21/chartex" xmlns:cx3="http://schemas.microsoft.com/office/drawing/2016/5/9/chartex" xmlns:cx4="http://schemas.microsoft.com/office/drawing/2016/5/10/chartex" xmlns:cx5="http://schemas.microsoft.com/office/drawing/2016/5/11/chartex" xmlns:cx6="http://schemas.microsoft.com/office/drawing/2016/5/12/chartex" xmlns:cx7="http://schemas.microsoft.com/office/drawing/2016/5/13/chartex" xmlns:cx8="http://schemas.microsoft.com/office/drawing/2016/5/14/chartex" xmlns:mc="http://schemas.openxmlformats.org/markup-compatibility/2006" xmlns:aink="http://schemas.microsoft.com/office/drawing/2016/ink" xmlns:am3d="http://schemas.microsoft.com/office/drawing/2017/model3d" xmlns:o="urn:schemas-microsoft-com:office:office" xmlns:oel="http://schemas.microsoft.com/office/2019/extlst" xmlns:r="http://schemas.openxmlformats.org/officeDocument/2006/relationships" xmlns:m="http://schemas.openxmlformats.org/officeDocument/2006/math" xmlns:v="urn:schemas-microsoft-com:vml" xmlns:wp14="http://schemas.microsoft.com/office/word/2010/wordprocessingDrawing" xmlns:wp="http://schemas.openxmlformats.org/drawingml/2006/wordprocessingDrawing" xmlns:w10="urn:schemas-microsoft-com:office:word" xmlns:w="http://schemas.openxmlformats.org/wordprocessingml/2006/main" xmlns:w14="http://schemas.microsoft.com/office/word/2010/wordml" xmlns:w15="http://schemas.microsoft.com/office/word/2012/wordml" xmlns:w16cex="http://schemas.microsoft.com/office/word/2018/wordml/cex" xmlns:w16cid="http://schemas.microsoft.com/office/word/2016/wordml/cid" xmlns:w16="http://schemas.microsoft.com/office/word/2018/wordml" xmlns:w16sdtdh="http://schemas.microsoft.com/office/word/2020/wordml/sdtdatahash" xmlns:w16se="http://schemas.microsoft.com/office/word/2015/wordml/symex" xmlns:wpg="http://schemas.microsoft.com/office/word/2010/wordprocessingGroup" xmlns:wpi="http://schemas.microsoft.com/office/word/2010/wordprocessingInk" xmlns:wne="http://schemas.microsoft.com/office/word/2006/wordml" xmlns:wps="http://schemas.microsoft.com/office/word/2010/wordprocessingShape" mc:Ignorable="w14 w15 w16se w16cid w16 w16cex w16sdtdh wp14">
+<w:document xmlns:wpc="http://schemas.microsoft.com/office/word/2010/wordprocessingCanvas" xmlns:cx="http://schemas.microsoft.com/office/drawing/2014/chartex" xmlns:mc="http://schemas.openxmlformats.org/markup-compatibility/2006" xmlns:o="urn:schemas-microsoft-com:office:office" xmlns:r="http://schemas.openxmlformats.org/officeDocument/2006/relationships" xmlns:m="http://schemas.openxmlformats.org/officeDocument/2006/math" xmlns:v="urn:schemas-microsoft-com:vml" xmlns:wp14="http://schemas.microsoft.com/office/word/2010/wordprocessingDrawing" xmlns:wp="http://schemas.openxmlformats.org/drawingml/2006/wordprocessingDrawing" xmlns:w10="urn:schemas-microsoft-com:office:word" xmlns:w="http://schemas.openxmlformats.org/wordprocessingml/2006/main" xmlns:w14="http://schemas.microsoft.com/office/word/2010/wordml" xmlns:w15="http://schemas.microsoft.com/office/word/2012/wordml" xmlns:w16se="http://schemas.microsoft.com/office/word/2015/wordml/symex" xmlns:wpg="http://schemas.microsoft.com/office/word/2010/wordprocessingGroup" xmlns:wpi="http://schemas.microsoft.com/office/word/2010/wordprocessingInk" xmlns:wne="http://schemas.microsoft.com/office/word/2006/wordml" xmlns:wps="http://schemas.microsoft.com/office/word/2010/wordprocessingShape" mc:Ignorable="w14 w15 w16se wp14">
   <w:body>
     <w:p>
       <w:pPr>
@@ -14,6 +14,8 @@
           <w:lang w:val="es-ES"/>
         </w:rPr>
       </w:pPr>
+      <w:bookmarkStart w:id="0" w:name="_GoBack"/>
+      <w:bookmarkEnd w:id="0"/>
       <w:r>
         <w:rPr>
           <w:rFonts w:ascii="Leelawadee" w:hAnsi="Leelawadee" w:cs="Leelawadee"/>
@@ -565,6 +567,10 @@
     </w:p>
     <w:p>
       <w:r>
+        <w:rPr>
+          <w:noProof/>
+          <w:lang w:eastAsia="es-CO"/>
+        </w:rPr>
         <w:lastRenderedPageBreak/>
         <w:drawing>
           <wp:inline distT="0" distB="0" distL="0" distR="0" wp14:anchorId="569D9725" wp14:editId="79715A3D">
@@ -582,7 +588,7 @@
                     <pic:cNvPicPr/>
                   </pic:nvPicPr>
                   <pic:blipFill>
-                    <a:blip r:embed="rId4"/>
+                    <a:blip r:embed="rId5"/>
                     <a:stretch>
                       <a:fillRect/>
                     </a:stretch>
@@ -603,9 +609,331 @@
         </w:drawing>
       </w:r>
     </w:p>
-    <w:p/>
-    <w:p>
-      <w:r>
+    <w:p>
+      <w:r>
+        <w:t xml:space="preserve">Primer directorio: </w:t>
+      </w:r>
+    </w:p>
+    <w:p>
+      <w:r>
+        <w:rPr>
+          <w:noProof/>
+          <w:lang w:eastAsia="es-CO"/>
+        </w:rPr>
+        <w:drawing>
+          <wp:inline distT="0" distB="0" distL="0" distR="0" wp14:anchorId="45D20D09" wp14:editId="61C52E60">
+            <wp:extent cx="5612130" cy="320040"/>
+            <wp:effectExtent l="0" t="0" r="7620" b="3810"/>
+            <wp:docPr id="1" name="Imagen 1"/>
+            <wp:cNvGraphicFramePr>
+              <a:graphicFrameLocks xmlns:a="http://schemas.openxmlformats.org/drawingml/2006/main" noChangeAspect="1"/>
+            </wp:cNvGraphicFramePr>
+            <a:graphic xmlns:a="http://schemas.openxmlformats.org/drawingml/2006/main">
+              <a:graphicData uri="http://schemas.openxmlformats.org/drawingml/2006/picture">
+                <pic:pic xmlns:pic="http://schemas.openxmlformats.org/drawingml/2006/picture">
+                  <pic:nvPicPr>
+                    <pic:cNvPr id="1" name=""/>
+                    <pic:cNvPicPr/>
+                  </pic:nvPicPr>
+                  <pic:blipFill>
+                    <a:blip r:embed="rId6"/>
+                    <a:stretch>
+                      <a:fillRect/>
+                    </a:stretch>
+                  </pic:blipFill>
+                  <pic:spPr>
+                    <a:xfrm>
+                      <a:off x="0" y="0"/>
+                      <a:ext cx="5612130" cy="320040"/>
+                    </a:xfrm>
+                    <a:prstGeom prst="rect">
+                      <a:avLst/>
+                    </a:prstGeom>
+                  </pic:spPr>
+                </pic:pic>
+              </a:graphicData>
+            </a:graphic>
+          </wp:inline>
+        </w:drawing>
+      </w:r>
+    </w:p>
+    <w:p>
+      <w:r>
+        <w:t>Entrando a dicho directorio:</w:t>
+      </w:r>
+    </w:p>
+    <w:p>
+      <w:r>
+        <w:rPr>
+          <w:noProof/>
+          <w:lang w:eastAsia="es-CO"/>
+        </w:rPr>
+        <w:drawing>
+          <wp:inline distT="0" distB="0" distL="0" distR="0" wp14:anchorId="013F9360" wp14:editId="7A0207DC">
+            <wp:extent cx="5612130" cy="753110"/>
+            <wp:effectExtent l="0" t="0" r="7620" b="8890"/>
+            <wp:docPr id="2" name="Imagen 2"/>
+            <wp:cNvGraphicFramePr>
+              <a:graphicFrameLocks xmlns:a="http://schemas.openxmlformats.org/drawingml/2006/main" noChangeAspect="1"/>
+            </wp:cNvGraphicFramePr>
+            <a:graphic xmlns:a="http://schemas.openxmlformats.org/drawingml/2006/main">
+              <a:graphicData uri="http://schemas.openxmlformats.org/drawingml/2006/picture">
+                <pic:pic xmlns:pic="http://schemas.openxmlformats.org/drawingml/2006/picture">
+                  <pic:nvPicPr>
+                    <pic:cNvPr id="1" name=""/>
+                    <pic:cNvPicPr/>
+                  </pic:nvPicPr>
+                  <pic:blipFill>
+                    <a:blip r:embed="rId7"/>
+                    <a:stretch>
+                      <a:fillRect/>
+                    </a:stretch>
+                  </pic:blipFill>
+                  <pic:spPr>
+                    <a:xfrm>
+                      <a:off x="0" y="0"/>
+                      <a:ext cx="5612130" cy="753110"/>
+                    </a:xfrm>
+                    <a:prstGeom prst="rect">
+                      <a:avLst/>
+                    </a:prstGeom>
+                  </pic:spPr>
+                </pic:pic>
+              </a:graphicData>
+            </a:graphic>
+          </wp:inline>
+        </w:drawing>
+      </w:r>
+    </w:p>
+    <w:p>
+      <w:r>
+        <w:t xml:space="preserve">Se ve que tenemos un directorio llamado </w:t>
+      </w:r>
+      <w:proofErr w:type="spellStart"/>
+      <w:r>
+        <w:t>DataMatrix</w:t>
+      </w:r>
+      <w:proofErr w:type="spellEnd"/>
+      <w:r>
+        <w:t xml:space="preserve"> y un archivo de </w:t>
+      </w:r>
+      <w:proofErr w:type="gramStart"/>
+      <w:r>
+        <w:t>extensión .</w:t>
+      </w:r>
+      <w:proofErr w:type="spellStart"/>
+      <w:r>
+        <w:t>astah</w:t>
+      </w:r>
+      <w:proofErr w:type="spellEnd"/>
+      <w:proofErr w:type="gramEnd"/>
+      <w:r>
+        <w:t xml:space="preserve"> dentro del directorio </w:t>
+      </w:r>
+      <w:r>
+        <w:t>principal 2024-01-dataMatrixCalculator</w:t>
+      </w:r>
+    </w:p>
+    <w:p>
+      <w:r>
+        <w:t xml:space="preserve">Entrando al directorio </w:t>
+      </w:r>
+      <w:proofErr w:type="spellStart"/>
+      <w:r>
+        <w:t>DataMatrix</w:t>
+      </w:r>
+      <w:proofErr w:type="spellEnd"/>
+      <w:r>
+        <w:t>:</w:t>
+      </w:r>
+    </w:p>
+    <w:p>
+      <w:r>
+        <w:rPr>
+          <w:noProof/>
+          <w:lang w:eastAsia="es-CO"/>
+        </w:rPr>
+        <w:drawing>
+          <wp:inline distT="0" distB="0" distL="0" distR="0" wp14:anchorId="625C6B2D" wp14:editId="1580B94D">
+            <wp:extent cx="4371975" cy="2276019"/>
+            <wp:effectExtent l="0" t="0" r="0" b="0"/>
+            <wp:docPr id="3" name="Imagen 3"/>
+            <wp:cNvGraphicFramePr>
+              <a:graphicFrameLocks xmlns:a="http://schemas.openxmlformats.org/drawingml/2006/main" noChangeAspect="1"/>
+            </wp:cNvGraphicFramePr>
+            <a:graphic xmlns:a="http://schemas.openxmlformats.org/drawingml/2006/main">
+              <a:graphicData uri="http://schemas.openxmlformats.org/drawingml/2006/picture">
+                <pic:pic xmlns:pic="http://schemas.openxmlformats.org/drawingml/2006/picture">
+                  <pic:nvPicPr>
+                    <pic:cNvPr id="1" name=""/>
+                    <pic:cNvPicPr/>
+                  </pic:nvPicPr>
+                  <pic:blipFill>
+                    <a:blip r:embed="rId8"/>
+                    <a:stretch>
+                      <a:fillRect/>
+                    </a:stretch>
+                  </pic:blipFill>
+                  <pic:spPr>
+                    <a:xfrm>
+                      <a:off x="0" y="0"/>
+                      <a:ext cx="4405854" cy="2293656"/>
+                    </a:xfrm>
+                    <a:prstGeom prst="rect">
+                      <a:avLst/>
+                    </a:prstGeom>
+                  </pic:spPr>
+                </pic:pic>
+              </a:graphicData>
+            </a:graphic>
+          </wp:inline>
+        </w:drawing>
+      </w:r>
+    </w:p>
+    <w:p>
+      <w:r>
+        <w:t xml:space="preserve">Se ve un nuevo directorio llamado </w:t>
+      </w:r>
+      <w:proofErr w:type="spellStart"/>
+      <w:r>
+        <w:t>doc</w:t>
+      </w:r>
+      <w:proofErr w:type="spellEnd"/>
+      <w:r>
+        <w:t xml:space="preserve"> y varios archivos de extensiones .</w:t>
+      </w:r>
+      <w:proofErr w:type="gramStart"/>
+      <w:r>
+        <w:t xml:space="preserve">java, </w:t>
+      </w:r>
+      <w:r>
+        <w:t xml:space="preserve"> .</w:t>
+      </w:r>
+      <w:proofErr w:type="spellStart"/>
+      <w:proofErr w:type="gramEnd"/>
+      <w:r>
+        <w:t>class</w:t>
+      </w:r>
+      <w:proofErr w:type="spellEnd"/>
+      <w:r>
+        <w:t>, .</w:t>
+      </w:r>
+      <w:proofErr w:type="spellStart"/>
+      <w:r>
+        <w:t>ctxt</w:t>
+      </w:r>
+      <w:proofErr w:type="spellEnd"/>
+      <w:r>
+        <w:t>, .</w:t>
+      </w:r>
+      <w:proofErr w:type="spellStart"/>
+      <w:r>
+        <w:t>txt</w:t>
+      </w:r>
+      <w:proofErr w:type="spellEnd"/>
+    </w:p>
+    <w:p>
+      <w:r>
+        <w:t xml:space="preserve">Estos archivos contienen toda la codificación y el proyecto como tal de </w:t>
+      </w:r>
+      <w:proofErr w:type="spellStart"/>
+      <w:r>
+        <w:t>DataMatrixCalculator</w:t>
+      </w:r>
+      <w:proofErr w:type="spellEnd"/>
+      <w:r>
+        <w:t xml:space="preserve"> </w:t>
+      </w:r>
+    </w:p>
+    <w:p>
+      <w:r>
+        <w:t xml:space="preserve">Dentro del directorio </w:t>
+      </w:r>
+      <w:proofErr w:type="spellStart"/>
+      <w:r>
+        <w:t>doc</w:t>
+      </w:r>
+      <w:proofErr w:type="spellEnd"/>
+      <w:r>
+        <w:t xml:space="preserve"> se encuentra:</w:t>
+      </w:r>
+    </w:p>
+    <w:p>
+      <w:r>
+        <w:rPr>
+          <w:noProof/>
+          <w:lang w:eastAsia="es-CO"/>
+        </w:rPr>
+        <w:lastRenderedPageBreak/>
+        <w:drawing>
+          <wp:inline distT="0" distB="0" distL="0" distR="0" wp14:anchorId="2F3BC48F" wp14:editId="22F05B6C">
+            <wp:extent cx="5600700" cy="3762375"/>
+            <wp:effectExtent l="0" t="0" r="0" b="9525"/>
+            <wp:docPr id="4" name="Imagen 4"/>
+            <wp:cNvGraphicFramePr>
+              <a:graphicFrameLocks xmlns:a="http://schemas.openxmlformats.org/drawingml/2006/main" noChangeAspect="1"/>
+            </wp:cNvGraphicFramePr>
+            <a:graphic xmlns:a="http://schemas.openxmlformats.org/drawingml/2006/main">
+              <a:graphicData uri="http://schemas.openxmlformats.org/drawingml/2006/picture">
+                <pic:pic xmlns:pic="http://schemas.openxmlformats.org/drawingml/2006/picture">
+                  <pic:nvPicPr>
+                    <pic:cNvPr id="1" name=""/>
+                    <pic:cNvPicPr/>
+                  </pic:nvPicPr>
+                  <pic:blipFill>
+                    <a:blip r:embed="rId9"/>
+                    <a:stretch>
+                      <a:fillRect/>
+                    </a:stretch>
+                  </pic:blipFill>
+                  <pic:spPr>
+                    <a:xfrm>
+                      <a:off x="0" y="0"/>
+                      <a:ext cx="5600700" cy="3762375"/>
+                    </a:xfrm>
+                    <a:prstGeom prst="rect">
+                      <a:avLst/>
+                    </a:prstGeom>
+                  </pic:spPr>
+                </pic:pic>
+              </a:graphicData>
+            </a:graphic>
+          </wp:inline>
+        </w:drawing>
+      </w:r>
+    </w:p>
+    <w:p>
+      <w:r>
+        <w:t>Hay varios archivos .HTML que contienen la documentación del proyecto y otros archivos .</w:t>
+      </w:r>
+      <w:proofErr w:type="spellStart"/>
+      <w:r>
+        <w:t>txt</w:t>
+      </w:r>
+      <w:proofErr w:type="spellEnd"/>
+      <w:proofErr w:type="gramStart"/>
+      <w:r>
+        <w:t>, .JavaScript</w:t>
+      </w:r>
+      <w:proofErr w:type="gramEnd"/>
+      <w:r>
+        <w:t xml:space="preserve"> </w:t>
+      </w:r>
+      <w:r>
+        <w:t>y .</w:t>
+      </w:r>
+      <w:proofErr w:type="spellStart"/>
+      <w:r>
+        <w:t>css</w:t>
+      </w:r>
+      <w:proofErr w:type="spellEnd"/>
+    </w:p>
+    <w:p>
+      <w:r>
+        <w:rPr>
+          <w:noProof/>
+          <w:lang w:eastAsia="es-CO"/>
+        </w:rPr>
         <w:drawing>
           <wp:inline distT="0" distB="0" distL="0" distR="0" wp14:anchorId="4C48FEB7" wp14:editId="063A28D2">
             <wp:extent cx="5612130" cy="144145"/>
@@ -622,7 +950,7 @@
                     <pic:cNvPicPr/>
                   </pic:nvPicPr>
                   <pic:blipFill>
-                    <a:blip r:embed="rId5"/>
+                    <a:blip r:embed="rId10"/>
                     <a:stretch>
                       <a:fillRect/>
                     </a:stretch>
@@ -645,6 +973,10 @@
     </w:p>
     <w:p>
       <w:r>
+        <w:rPr>
+          <w:noProof/>
+          <w:lang w:eastAsia="es-CO"/>
+        </w:rPr>
         <w:drawing>
           <wp:inline distT="0" distB="0" distL="0" distR="0" wp14:anchorId="3147E92A" wp14:editId="15494172">
             <wp:extent cx="5612130" cy="107950"/>
@@ -661,7 +993,7 @@
                     <pic:cNvPicPr/>
                   </pic:nvPicPr>
                   <pic:blipFill>
-                    <a:blip r:embed="rId6"/>
+                    <a:blip r:embed="rId11"/>
                     <a:stretch>
                       <a:fillRect/>
                     </a:stretch>
@@ -682,9 +1014,91 @@
         </w:drawing>
       </w:r>
     </w:p>
-    <w:p/>
-    <w:p>
-      <w:r>
+    <w:p>
+      <w:r>
+        <w:t>Tiene 4 clases y la relación entre ellas es:</w:t>
+      </w:r>
+    </w:p>
+    <w:p>
+      <w:pPr>
+        <w:pStyle w:val="Prrafodelista"/>
+        <w:numPr>
+          <w:ilvl w:val="0"/>
+          <w:numId w:val="2"/>
+        </w:numPr>
+      </w:pPr>
+      <w:proofErr w:type="spellStart"/>
+      <w:r>
+        <w:t>DataMatrixCalculator</w:t>
+      </w:r>
+      <w:proofErr w:type="spellEnd"/>
+      <w:r>
+        <w:t xml:space="preserve"> </w:t>
+      </w:r>
+      <w:proofErr w:type="spellStart"/>
+      <w:r>
+        <w:t>esta</w:t>
+      </w:r>
+      <w:proofErr w:type="spellEnd"/>
+      <w:r>
+        <w:t xml:space="preserve"> relacionado con la clase </w:t>
+      </w:r>
+      <w:proofErr w:type="spellStart"/>
+      <w:r>
+        <w:t>DataMatrix</w:t>
+      </w:r>
+      <w:proofErr w:type="spellEnd"/>
+      <w:r>
+        <w:t>,</w:t>
+      </w:r>
+    </w:p>
+    <w:p>
+      <w:pPr>
+        <w:pStyle w:val="Prrafodelista"/>
+        <w:numPr>
+          <w:ilvl w:val="0"/>
+          <w:numId w:val="2"/>
+        </w:numPr>
+      </w:pPr>
+      <w:proofErr w:type="spellStart"/>
+      <w:r>
+        <w:t>DataTest</w:t>
+      </w:r>
+      <w:proofErr w:type="spellEnd"/>
+      <w:r>
+        <w:t xml:space="preserve"> </w:t>
+      </w:r>
+      <w:proofErr w:type="spellStart"/>
+      <w:r>
+        <w:t>esta</w:t>
+      </w:r>
+      <w:proofErr w:type="spellEnd"/>
+      <w:r>
+        <w:t xml:space="preserve"> relacionado con </w:t>
+      </w:r>
+      <w:proofErr w:type="gramStart"/>
+      <w:r>
+        <w:t>Data</w:t>
+      </w:r>
+      <w:proofErr w:type="gramEnd"/>
+      <w:r>
+        <w:t xml:space="preserve"> pero </w:t>
+      </w:r>
+      <w:proofErr w:type="spellStart"/>
+      <w:r>
+        <w:t>DataTest</w:t>
+      </w:r>
+      <w:proofErr w:type="spellEnd"/>
+      <w:r>
+        <w:t xml:space="preserve"> es una clase de testeo.</w:t>
+      </w:r>
+    </w:p>
+    <w:p>
+      <w:r>
+        <w:rPr>
+          <w:noProof/>
+          <w:lang w:eastAsia="es-CO"/>
+        </w:rPr>
         <w:drawing>
           <wp:inline distT="0" distB="0" distL="0" distR="0" wp14:anchorId="17440500" wp14:editId="1AB7CEF5">
             <wp:extent cx="5612130" cy="124171"/>
@@ -701,7 +1115,7 @@
                     <pic:cNvPicPr/>
                   </pic:nvPicPr>
                   <pic:blipFill rotWithShape="1">
-                    <a:blip r:embed="rId7"/>
+                    <a:blip r:embed="rId12"/>
                     <a:srcRect t="25079" b="-1"/>
                     <a:stretch/>
                   </pic:blipFill>
@@ -729,9 +1143,58 @@
         </w:drawing>
       </w:r>
     </w:p>
-    <w:p/>
-    <w:p>
-      <w:r>
+    <w:p>
+      <w:proofErr w:type="spellStart"/>
+      <w:r>
+        <w:t>DataMatrixCalculator</w:t>
+      </w:r>
+      <w:proofErr w:type="spellEnd"/>
+      <w:r>
+        <w:t xml:space="preserve">, debido al contexto de los códigos pudimos analizar que </w:t>
+      </w:r>
+      <w:proofErr w:type="spellStart"/>
+      <w:r>
+        <w:t>DataMatrixCalculator</w:t>
+      </w:r>
+      <w:proofErr w:type="spellEnd"/>
+      <w:r>
+        <w:t xml:space="preserve"> es la principal debido a que trae los datos de </w:t>
+      </w:r>
+      <w:proofErr w:type="spellStart"/>
+      <w:r>
+        <w:t>DataMatrix</w:t>
+      </w:r>
+      <w:proofErr w:type="spellEnd"/>
+      <w:r>
+        <w:t xml:space="preserve"> y </w:t>
+      </w:r>
+      <w:proofErr w:type="spellStart"/>
+      <w:r>
+        <w:t>DataMAtrix</w:t>
+      </w:r>
+      <w:proofErr w:type="spellEnd"/>
+      <w:r>
+        <w:t xml:space="preserve"> de Data de una manera relacionada</w:t>
+      </w:r>
+      <w:r>
+        <w:t xml:space="preserve">, además el objetivo del proyecto es hacer cálculos con matrices, eso lo permite la clase </w:t>
+      </w:r>
+      <w:proofErr w:type="spellStart"/>
+      <w:r>
+        <w:t>DataMatrixCalculator</w:t>
+      </w:r>
+      <w:proofErr w:type="spellEnd"/>
+      <w:r>
+        <w:rPr>
+          <w:noProof/>
+        </w:rPr>
+        <w:t xml:space="preserve"> </w:t>
+      </w:r>
+      <w:r>
+        <w:rPr>
+          <w:noProof/>
+          <w:lang w:eastAsia="es-CO"/>
+        </w:rPr>
         <w:drawing>
           <wp:inline distT="0" distB="0" distL="0" distR="0" wp14:anchorId="42AB499A" wp14:editId="76AE9B7A">
             <wp:extent cx="5612130" cy="130175"/>
@@ -748,7 +1211,7 @@
                     <pic:cNvPicPr/>
                   </pic:nvPicPr>
                   <pic:blipFill>
-                    <a:blip r:embed="rId8"/>
+                    <a:blip r:embed="rId13"/>
                     <a:stretch>
                       <a:fillRect/>
                     </a:stretch>
@@ -769,9 +1232,25 @@
         </w:drawing>
       </w:r>
     </w:p>
-    <w:p/>
-    <w:p>
-      <w:r>
+    <w:p>
+      <w:r>
+        <w:t xml:space="preserve">La clase diferente es </w:t>
+      </w:r>
+      <w:proofErr w:type="spellStart"/>
+      <w:r>
+        <w:t>DataTest</w:t>
+      </w:r>
+      <w:proofErr w:type="spellEnd"/>
+      <w:r>
+        <w:t>, su propósito como su nombre lo dice es testear los métodos de la clase Data y verificar que estén bien implementados</w:t>
+      </w:r>
+    </w:p>
+    <w:p>
+      <w:r>
+        <w:rPr>
+          <w:noProof/>
+          <w:lang w:eastAsia="es-CO"/>
+        </w:rPr>
         <w:drawing>
           <wp:inline distT="0" distB="0" distL="0" distR="0" wp14:anchorId="2B46CB05" wp14:editId="12284E47">
             <wp:extent cx="5612130" cy="389255"/>
@@ -788,7 +1267,7 @@
                     <pic:cNvPicPr/>
                   </pic:nvPicPr>
                   <pic:blipFill>
-                    <a:blip r:embed="rId9"/>
+                    <a:blip r:embed="rId14"/>
                     <a:stretch>
                       <a:fillRect/>
                     </a:stretch>
@@ -809,9 +1288,114 @@
         </w:drawing>
       </w:r>
     </w:p>
-    <w:p/>
-    <w:p>
-      <w:r>
+    <w:p>
+      <w:proofErr w:type="spellStart"/>
+      <w:r>
+        <w:lastRenderedPageBreak/>
+        <w:t>DataMatrixCalculator</w:t>
+      </w:r>
+      <w:proofErr w:type="spellEnd"/>
+      <w:r>
+        <w:t>:</w:t>
+      </w:r>
+      <w:r>
+        <w:t xml:space="preserve"> No tiene ningún tipo de documentación de </w:t>
+      </w:r>
+      <w:proofErr w:type="spellStart"/>
+      <w:r>
+        <w:t>JavaDoc</w:t>
+      </w:r>
+      <w:proofErr w:type="spellEnd"/>
+      <w:r>
+        <w:t>, tiene un</w:t>
+      </w:r>
+      <w:r>
+        <w:t>os comentarios que dan un tipo de contexto de lo que supuestamente se debe de realizar</w:t>
+      </w:r>
+      <w:r>
+        <w:t xml:space="preserve">, y en </w:t>
+      </w:r>
+      <w:proofErr w:type="spellStart"/>
+      <w:r>
+        <w:t>ecabezado</w:t>
+      </w:r>
+      <w:proofErr w:type="spellEnd"/>
+      <w:r>
+        <w:t xml:space="preserve"> solo tiene el autor</w:t>
+      </w:r>
+      <w:r>
+        <w:t>.</w:t>
+      </w:r>
+    </w:p>
+    <w:p>
+      <w:proofErr w:type="spellStart"/>
+      <w:r>
+        <w:t>DataMatrix</w:t>
+      </w:r>
+      <w:proofErr w:type="spellEnd"/>
+      <w:r>
+        <w:t>:</w:t>
+      </w:r>
+      <w:r>
+        <w:t xml:space="preserve"> </w:t>
+      </w:r>
+      <w:r>
+        <w:t>Solo tiene la documentación de un constructor</w:t>
+      </w:r>
+      <w:r>
+        <w:t>, y</w:t>
+      </w:r>
+      <w:r>
+        <w:t xml:space="preserve"> en </w:t>
+      </w:r>
+      <w:r>
+        <w:t>encabezado</w:t>
+      </w:r>
+      <w:r>
+        <w:t xml:space="preserve"> solo tiene el autor</w:t>
+      </w:r>
+      <w:r>
+        <w:t xml:space="preserve"> y tiene </w:t>
+      </w:r>
+      <w:r>
+        <w:t>dos @</w:t>
+      </w:r>
+      <w:r>
+        <w:t>Override</w:t>
+      </w:r>
+      <w:r>
+        <w:t>.</w:t>
+      </w:r>
+    </w:p>
+    <w:p>
+      <w:r>
+        <w:t>Data:</w:t>
+      </w:r>
+      <w:r>
+        <w:t xml:space="preserve"> Tiene </w:t>
+      </w:r>
+      <w:r>
+        <w:t xml:space="preserve">documentación de todos sus </w:t>
+      </w:r>
+      <w:r>
+        <w:t>métodos, y</w:t>
+      </w:r>
+      <w:r>
+        <w:t xml:space="preserve"> comentarios que aportan a su funcionalidad, y contiene </w:t>
+      </w:r>
+      <w:r>
+        <w:t xml:space="preserve">el encabezado con su </w:t>
+      </w:r>
+      <w:r>
+        <w:t>descripción.</w:t>
+      </w:r>
+    </w:p>
+    <w:p>
+      <w:r>
+        <w:rPr>
+          <w:noProof/>
+          <w:lang w:eastAsia="es-CO"/>
+        </w:rPr>
         <w:drawing>
           <wp:inline distT="0" distB="0" distL="0" distR="0" wp14:anchorId="274F4C1B" wp14:editId="4D259F87">
             <wp:extent cx="5612130" cy="552450"/>
@@ -828,7 +1412,7 @@
                     <pic:cNvPicPr/>
                   </pic:nvPicPr>
                   <pic:blipFill>
-                    <a:blip r:embed="rId10"/>
+                    <a:blip r:embed="rId15"/>
                     <a:stretch>
                       <a:fillRect/>
                     </a:stretch>
@@ -849,9 +1433,605 @@
         </w:drawing>
       </w:r>
     </w:p>
+    <w:p>
+      <w:pPr>
+        <w:rPr>
+          <w:b/>
+          <w:bCs/>
+        </w:rPr>
+      </w:pPr>
+      <w:r>
+        <w:rPr>
+          <w:b/>
+          <w:bCs/>
+        </w:rPr>
+        <w:t xml:space="preserve">Clase </w:t>
+      </w:r>
+      <w:proofErr w:type="spellStart"/>
+      <w:r>
+        <w:rPr>
+          <w:b/>
+          <w:bCs/>
+        </w:rPr>
+        <w:t>DataMatrix</w:t>
+      </w:r>
+      <w:proofErr w:type="spellEnd"/>
+      <w:r>
+        <w:rPr>
+          <w:b/>
+          <w:bCs/>
+        </w:rPr>
+        <w:t>:</w:t>
+      </w:r>
+    </w:p>
+    <w:p>
+      <w:pPr>
+        <w:ind w:left="708"/>
+      </w:pPr>
+      <w:r>
+        <w:t xml:space="preserve">Atributos y métodos: Define atributos privados data y métodos públicos como </w:t>
+      </w:r>
+      <w:proofErr w:type="spellStart"/>
+      <w:proofErr w:type="gramStart"/>
+      <w:r>
+        <w:t>shape</w:t>
+      </w:r>
+      <w:proofErr w:type="spellEnd"/>
+      <w:r>
+        <w:t>(</w:t>
+      </w:r>
+      <w:proofErr w:type="gramEnd"/>
+      <w:r>
+        <w:t xml:space="preserve">), </w:t>
+      </w:r>
+      <w:proofErr w:type="spellStart"/>
+      <w:r>
+        <w:t>toString</w:t>
+      </w:r>
+      <w:proofErr w:type="spellEnd"/>
+      <w:r>
+        <w:t>(</w:t>
+      </w:r>
+      <w:proofErr w:type="spellStart"/>
+      <w:r>
+        <w:t>int</w:t>
+      </w:r>
+      <w:proofErr w:type="spellEnd"/>
+      <w:r>
+        <w:t xml:space="preserve"> </w:t>
+      </w:r>
+      <w:proofErr w:type="spellStart"/>
+      <w:r>
+        <w:t>row</w:t>
+      </w:r>
+      <w:proofErr w:type="spellEnd"/>
+      <w:r>
+        <w:t xml:space="preserve">, </w:t>
+      </w:r>
+      <w:proofErr w:type="spellStart"/>
+      <w:r>
+        <w:t>int</w:t>
+      </w:r>
+      <w:proofErr w:type="spellEnd"/>
+      <w:r>
+        <w:t xml:space="preserve"> </w:t>
+      </w:r>
+      <w:proofErr w:type="spellStart"/>
+      <w:r>
+        <w:t>column</w:t>
+      </w:r>
+      <w:proofErr w:type="spellEnd"/>
+      <w:r>
+        <w:t xml:space="preserve">), </w:t>
+      </w:r>
+      <w:proofErr w:type="spellStart"/>
+      <w:r>
+        <w:t>reshape</w:t>
+      </w:r>
+      <w:proofErr w:type="spellEnd"/>
+      <w:r>
+        <w:t>(</w:t>
+      </w:r>
+      <w:proofErr w:type="spellStart"/>
+      <w:r>
+        <w:t>int</w:t>
+      </w:r>
+      <w:proofErr w:type="spellEnd"/>
+      <w:r>
+        <w:t xml:space="preserve"> </w:t>
+      </w:r>
+      <w:proofErr w:type="spellStart"/>
+      <w:r>
+        <w:t>row</w:t>
+      </w:r>
+      <w:proofErr w:type="spellEnd"/>
+      <w:r>
+        <w:t xml:space="preserve">, </w:t>
+      </w:r>
+      <w:proofErr w:type="spellStart"/>
+      <w:r>
+        <w:t>int</w:t>
+      </w:r>
+      <w:proofErr w:type="spellEnd"/>
+      <w:r>
+        <w:t xml:space="preserve"> </w:t>
+      </w:r>
+      <w:proofErr w:type="spellStart"/>
+      <w:r>
+        <w:t>column</w:t>
+      </w:r>
+      <w:proofErr w:type="spellEnd"/>
+      <w:r>
+        <w:t xml:space="preserve">), </w:t>
+      </w:r>
+      <w:proofErr w:type="spellStart"/>
+      <w:r>
+        <w:t>add</w:t>
+      </w:r>
+      <w:proofErr w:type="spellEnd"/>
+      <w:r>
+        <w:t>(</w:t>
+      </w:r>
+      <w:proofErr w:type="spellStart"/>
+      <w:r>
+        <w:t>DataMatrix</w:t>
+      </w:r>
+      <w:proofErr w:type="spellEnd"/>
+      <w:r>
+        <w:t xml:space="preserve"> t), </w:t>
+      </w:r>
+      <w:proofErr w:type="spellStart"/>
+      <w:r>
+        <w:t>equals</w:t>
+      </w:r>
+      <w:proofErr w:type="spellEnd"/>
+      <w:r>
+        <w:t>(</w:t>
+      </w:r>
+      <w:proofErr w:type="spellStart"/>
+      <w:r>
+        <w:t>DataMatrix</w:t>
+      </w:r>
+      <w:proofErr w:type="spellEnd"/>
+      <w:r>
+        <w:t xml:space="preserve"> </w:t>
+      </w:r>
+      <w:proofErr w:type="spellStart"/>
+      <w:r>
+        <w:t>other</w:t>
+      </w:r>
+      <w:proofErr w:type="spellEnd"/>
+      <w:r>
+        <w:t xml:space="preserve">) y los métodos </w:t>
+      </w:r>
+      <w:proofErr w:type="spellStart"/>
+      <w:r>
+        <w:t>equals</w:t>
+      </w:r>
+      <w:proofErr w:type="spellEnd"/>
+      <w:r>
+        <w:t xml:space="preserve">() y </w:t>
+      </w:r>
+      <w:proofErr w:type="spellStart"/>
+      <w:r>
+        <w:t>toString</w:t>
+      </w:r>
+      <w:proofErr w:type="spellEnd"/>
+      <w:r>
+        <w:t>() sobrescritos.</w:t>
+      </w:r>
+    </w:p>
+    <w:p>
+      <w:pPr>
+        <w:ind w:left="708"/>
+      </w:pPr>
+      <w:r>
+        <w:t>Código, documentación y comentarios:</w:t>
+      </w:r>
+    </w:p>
+    <w:p>
+      <w:pPr>
+        <w:ind w:left="708"/>
+      </w:pPr>
+      <w:r>
+        <w:t>El código de los métodos está incompleto (</w:t>
+      </w:r>
+      <w:proofErr w:type="spellStart"/>
+      <w:proofErr w:type="gramStart"/>
+      <w:r>
+        <w:t>toString</w:t>
+      </w:r>
+      <w:proofErr w:type="spellEnd"/>
+      <w:r>
+        <w:t>(</w:t>
+      </w:r>
+      <w:proofErr w:type="gramEnd"/>
+      <w:r>
+        <w:t xml:space="preserve">) retorna </w:t>
+      </w:r>
+      <w:proofErr w:type="spellStart"/>
+      <w:r>
+        <w:t>null</w:t>
+      </w:r>
+      <w:proofErr w:type="spellEnd"/>
+      <w:r>
+        <w:t>, por ejemplo).</w:t>
+      </w:r>
+    </w:p>
+    <w:p>
+      <w:pPr>
+        <w:ind w:left="708"/>
+      </w:pPr>
+      <w:r>
+        <w:t>Hay comentarios de documentación de los métodos, pero estos no explican completamente qué hace cada método ni cómo se espera que funcione.</w:t>
+      </w:r>
+    </w:p>
+    <w:p>
+      <w:pPr>
+        <w:rPr>
+          <w:b/>
+          <w:bCs/>
+        </w:rPr>
+      </w:pPr>
+      <w:r>
+        <w:rPr>
+          <w:b/>
+          <w:bCs/>
+        </w:rPr>
+        <w:t xml:space="preserve">Clase </w:t>
+      </w:r>
+      <w:proofErr w:type="spellStart"/>
+      <w:r>
+        <w:rPr>
+          <w:b/>
+          <w:bCs/>
+        </w:rPr>
+        <w:t>DataMatrixCalculator</w:t>
+      </w:r>
+      <w:proofErr w:type="spellEnd"/>
+      <w:r>
+        <w:rPr>
+          <w:b/>
+          <w:bCs/>
+        </w:rPr>
+        <w:t>:</w:t>
+      </w:r>
+    </w:p>
+    <w:p>
+      <w:pPr>
+        <w:ind w:left="708"/>
+      </w:pPr>
+      <w:r>
+        <w:t xml:space="preserve">Atributos y métodos: Define un atributo variables y métodos públicos como </w:t>
+      </w:r>
+      <w:proofErr w:type="spellStart"/>
+      <w:proofErr w:type="gramStart"/>
+      <w:r>
+        <w:t>assign</w:t>
+      </w:r>
+      <w:proofErr w:type="spellEnd"/>
+      <w:r>
+        <w:t>(</w:t>
+      </w:r>
+      <w:proofErr w:type="spellStart"/>
+      <w:proofErr w:type="gramEnd"/>
+      <w:r>
+        <w:t>String</w:t>
+      </w:r>
+      <w:proofErr w:type="spellEnd"/>
+      <w:r>
+        <w:t xml:space="preserve"> </w:t>
+      </w:r>
+      <w:proofErr w:type="spellStart"/>
+      <w:r>
+        <w:t>name</w:t>
+      </w:r>
+      <w:proofErr w:type="spellEnd"/>
+      <w:r>
+        <w:t xml:space="preserve">, </w:t>
+      </w:r>
+      <w:proofErr w:type="spellStart"/>
+      <w:r>
+        <w:t>String</w:t>
+      </w:r>
+      <w:proofErr w:type="spellEnd"/>
+      <w:r>
+        <w:t xml:space="preserve"> </w:t>
+      </w:r>
+      <w:proofErr w:type="spellStart"/>
+      <w:r>
+        <w:t>values</w:t>
+      </w:r>
+      <w:proofErr w:type="spellEnd"/>
+      <w:r>
+        <w:t xml:space="preserve">[][] ), variables(), </w:t>
+      </w:r>
+      <w:proofErr w:type="spellStart"/>
+      <w:r>
+        <w:t>assign</w:t>
+      </w:r>
+      <w:proofErr w:type="spellEnd"/>
+      <w:r>
+        <w:t>(</w:t>
+      </w:r>
+      <w:proofErr w:type="spellStart"/>
+      <w:r>
+        <w:t>String</w:t>
+      </w:r>
+      <w:proofErr w:type="spellEnd"/>
+      <w:r>
+        <w:t xml:space="preserve"> a, </w:t>
+      </w:r>
+      <w:proofErr w:type="spellStart"/>
+      <w:r>
+        <w:t>char</w:t>
+      </w:r>
+      <w:proofErr w:type="spellEnd"/>
+      <w:r>
+        <w:t xml:space="preserve"> </w:t>
+      </w:r>
+      <w:proofErr w:type="spellStart"/>
+      <w:r>
+        <w:t>unary</w:t>
+      </w:r>
+      <w:proofErr w:type="spellEnd"/>
+      <w:r>
+        <w:t xml:space="preserve">, </w:t>
+      </w:r>
+      <w:proofErr w:type="spellStart"/>
+      <w:r>
+        <w:t>String</w:t>
+      </w:r>
+      <w:proofErr w:type="spellEnd"/>
+      <w:r>
+        <w:t xml:space="preserve"> b), </w:t>
+      </w:r>
+      <w:proofErr w:type="spellStart"/>
+      <w:r>
+        <w:t>assign</w:t>
+      </w:r>
+      <w:proofErr w:type="spellEnd"/>
+      <w:r>
+        <w:t>(</w:t>
+      </w:r>
+      <w:proofErr w:type="spellStart"/>
+      <w:r>
+        <w:t>String</w:t>
+      </w:r>
+      <w:proofErr w:type="spellEnd"/>
+      <w:r>
+        <w:t xml:space="preserve"> a, </w:t>
+      </w:r>
+      <w:proofErr w:type="spellStart"/>
+      <w:r>
+        <w:t>String</w:t>
+      </w:r>
+      <w:proofErr w:type="spellEnd"/>
+      <w:r>
+        <w:t xml:space="preserve"> b, </w:t>
+      </w:r>
+      <w:proofErr w:type="spellStart"/>
+      <w:r>
+        <w:t>char</w:t>
+      </w:r>
+      <w:proofErr w:type="spellEnd"/>
+      <w:r>
+        <w:t xml:space="preserve"> </w:t>
+      </w:r>
+      <w:proofErr w:type="spellStart"/>
+      <w:r>
+        <w:t>sBinary</w:t>
+      </w:r>
+      <w:proofErr w:type="spellEnd"/>
+      <w:r>
+        <w:t xml:space="preserve">, </w:t>
+      </w:r>
+      <w:proofErr w:type="spellStart"/>
+      <w:r>
+        <w:t>String</w:t>
+      </w:r>
+      <w:proofErr w:type="spellEnd"/>
+      <w:r>
+        <w:t xml:space="preserve"> c), </w:t>
+      </w:r>
+      <w:proofErr w:type="spellStart"/>
+      <w:r>
+        <w:t>toString</w:t>
+      </w:r>
+      <w:proofErr w:type="spellEnd"/>
+      <w:r>
+        <w:t>(</w:t>
+      </w:r>
+      <w:proofErr w:type="spellStart"/>
+      <w:r>
+        <w:t>String</w:t>
+      </w:r>
+      <w:proofErr w:type="spellEnd"/>
+      <w:r>
+        <w:t xml:space="preserve"> variable) y ok().</w:t>
+      </w:r>
+    </w:p>
+    <w:p>
+      <w:pPr>
+        <w:ind w:left="708"/>
+      </w:pPr>
+      <w:r>
+        <w:t>Código, documentación y comentarios:</w:t>
+      </w:r>
+    </w:p>
+    <w:p>
+      <w:pPr>
+        <w:ind w:left="708"/>
+      </w:pPr>
+      <w:r>
+        <w:t>El código de los métodos está incompleto.</w:t>
+      </w:r>
+    </w:p>
+    <w:p>
+      <w:pPr>
+        <w:ind w:left="708"/>
+      </w:pPr>
+      <w:r>
+        <w:t>Hay comentarios de documentación de los métodos, pero no detallan completamente el funcionamiento esperado.</w:t>
+      </w:r>
+    </w:p>
+    <w:p>
+      <w:pPr>
+        <w:ind w:left="708"/>
+      </w:pPr>
+      <w:r>
+        <w:t>Se proporciona una breve descripción de la clase, pero no se detalla su funcionalidad en profundidad.</w:t>
+      </w:r>
+    </w:p>
+    <w:p>
+      <w:pPr>
+        <w:rPr>
+          <w:b/>
+          <w:bCs/>
+        </w:rPr>
+      </w:pPr>
+      <w:r>
+        <w:rPr>
+          <w:b/>
+          <w:bCs/>
+        </w:rPr>
+        <w:t>Clase Data:</w:t>
+      </w:r>
+    </w:p>
+    <w:p>
+      <w:pPr>
+        <w:ind w:left="708"/>
+      </w:pPr>
+      <w:r>
+        <w:t xml:space="preserve">Atributos y métodos: No hay atributos explícitos definidos, solo los métodos públicos </w:t>
+      </w:r>
+      <w:proofErr w:type="spellStart"/>
+      <w:proofErr w:type="gramStart"/>
+      <w:r>
+        <w:t>add</w:t>
+      </w:r>
+      <w:proofErr w:type="spellEnd"/>
+      <w:r>
+        <w:t>(</w:t>
+      </w:r>
+      <w:proofErr w:type="gramEnd"/>
+      <w:r>
+        <w:t xml:space="preserve">Data b), sub(Data b), </w:t>
+      </w:r>
+      <w:proofErr w:type="spellStart"/>
+      <w:r>
+        <w:t>type</w:t>
+      </w:r>
+      <w:proofErr w:type="spellEnd"/>
+      <w:r>
+        <w:t xml:space="preserve">(Data b), </w:t>
+      </w:r>
+      <w:proofErr w:type="spellStart"/>
+      <w:r>
+        <w:t>toString</w:t>
+      </w:r>
+      <w:proofErr w:type="spellEnd"/>
+      <w:r>
+        <w:t xml:space="preserve">() y </w:t>
+      </w:r>
+      <w:proofErr w:type="spellStart"/>
+      <w:r>
+        <w:t>string</w:t>
+      </w:r>
+      <w:proofErr w:type="spellEnd"/>
+      <w:r>
+        <w:t>().</w:t>
+      </w:r>
+    </w:p>
+    <w:p>
+      <w:pPr>
+        <w:ind w:left="708"/>
+      </w:pPr>
+      <w:r>
+        <w:t>Código, documentación y comentarios:</w:t>
+      </w:r>
+    </w:p>
+    <w:p>
+      <w:pPr>
+        <w:ind w:left="708"/>
+      </w:pPr>
+      <w:r>
+        <w:t>El código de los métodos está incompleto.</w:t>
+      </w:r>
+    </w:p>
+    <w:p>
+      <w:pPr>
+        <w:ind w:left="708"/>
+      </w:pPr>
+      <w:r>
+        <w:t>Hay comentarios de documentación de los métodos, pero no detallan completamente el funcionamiento esperado.</w:t>
+      </w:r>
+    </w:p>
+    <w:p>
+      <w:pPr>
+        <w:ind w:left="708"/>
+      </w:pPr>
+      <w:r>
+        <w:lastRenderedPageBreak/>
+        <w:t>Se proporciona una breve descripción de la clase, pero no se detalla su funcionalidad en profundidad.</w:t>
+      </w:r>
+    </w:p>
+    <w:p>
+      <w:r>
+        <w:t>¿Qué son el código, la documentación y los comentarios?</w:t>
+      </w:r>
+    </w:p>
+    <w:p>
+      <w:r>
+        <w:rPr>
+          <w:b/>
+          <w:bCs/>
+        </w:rPr>
+        <w:t>Código:</w:t>
+      </w:r>
+      <w:r>
+        <w:t xml:space="preserve"> Es la implementación real de los métodos y atributos, es decir, el conjunto de instrucciones que determina el comportamiento y la lógica de la clase.</w:t>
+      </w:r>
+    </w:p>
     <w:p/>
     <w:p>
       <w:r>
+        <w:rPr>
+          <w:b/>
+          <w:bCs/>
+        </w:rPr>
+        <w:t>Documentación:</w:t>
+      </w:r>
+      <w:r>
+        <w:t xml:space="preserve"> Es la información que describe el propósito, la funcionalidad y el uso de la clase, sus atributos y métodos. La documentación puede incluirse dentro del código, por ejemplo, utilizando </w:t>
+      </w:r>
+      <w:proofErr w:type="spellStart"/>
+      <w:r>
+        <w:t>Javadoc</w:t>
+      </w:r>
+      <w:proofErr w:type="spellEnd"/>
+      <w:r>
+        <w:t>.</w:t>
+      </w:r>
+    </w:p>
+    <w:p>
+      <w:r>
+        <w:rPr>
+          <w:b/>
+          <w:bCs/>
+        </w:rPr>
+        <w:t>Comentarios:</w:t>
+      </w:r>
+      <w:r>
+        <w:t xml:space="preserve"> Son fragmentos de texto dentro del código que explican ciertas partes del mismo. Pueden proporcionar aclaraciones sobre decisiones de diseño, explicaciones sobre el funcionamiento de un método, advertencias sobre posibles problemas, etc. Los comentarios son útiles para que otros programadores comprendan el código más fácilmente.</w:t>
+      </w:r>
+    </w:p>
+    <w:p>
+      <w:r>
+        <w:rPr>
+          <w:noProof/>
+          <w:lang w:eastAsia="es-CO"/>
+        </w:rPr>
         <w:drawing>
           <wp:inline distT="0" distB="0" distL="0" distR="0" wp14:anchorId="04F5627D" wp14:editId="7BD2C0C9">
             <wp:extent cx="5612130" cy="298450"/>
@@ -868,7 +2048,7 @@
                     <pic:cNvPicPr/>
                   </pic:nvPicPr>
                   <pic:blipFill>
-                    <a:blip r:embed="rId11"/>
+                    <a:blip r:embed="rId16"/>
                     <a:stretch>
                       <a:fillRect/>
                     </a:stretch>
@@ -891,6 +2071,10 @@
     </w:p>
     <w:p>
       <w:r>
+        <w:rPr>
+          <w:noProof/>
+          <w:lang w:eastAsia="es-CO"/>
+        </w:rPr>
         <w:drawing>
           <wp:inline distT="0" distB="0" distL="0" distR="0" wp14:anchorId="6C03FE69" wp14:editId="1F5C70A0">
             <wp:extent cx="5612130" cy="250190"/>
@@ -907,7 +2091,7 @@
                     <pic:cNvPicPr/>
                   </pic:nvPicPr>
                   <pic:blipFill>
-                    <a:blip r:embed="rId12"/>
+                    <a:blip r:embed="rId17"/>
                     <a:stretch>
                       <a:fillRect/>
                     </a:stretch>
@@ -931,6 +2115,10 @@
     <w:p/>
     <w:p>
       <w:r>
+        <w:rPr>
+          <w:noProof/>
+          <w:lang w:eastAsia="es-CO"/>
+        </w:rPr>
         <w:drawing>
           <wp:inline distT="0" distB="0" distL="0" distR="0" wp14:anchorId="7D46EB3D" wp14:editId="2EEE4FB6">
             <wp:extent cx="5612130" cy="386715"/>
@@ -947,7 +2135,7 @@
                     <pic:cNvPicPr/>
                   </pic:nvPicPr>
                   <pic:blipFill>
-                    <a:blip r:embed="rId13"/>
+                    <a:blip r:embed="rId18"/>
                     <a:stretch>
                       <a:fillRect/>
                     </a:stretch>
@@ -968,9 +2156,271 @@
         </w:drawing>
       </w:r>
     </w:p>
+    <w:p>
+      <w:r>
+        <w:t xml:space="preserve">Está definido el contenedor de </w:t>
+      </w:r>
+      <w:proofErr w:type="spellStart"/>
+      <w:r>
+        <w:t>HashMap</w:t>
+      </w:r>
+      <w:proofErr w:type="spellEnd"/>
+      <w:r>
+        <w:t xml:space="preserve">, </w:t>
+      </w:r>
+      <w:r>
+        <w:t xml:space="preserve">y de vector, específicamente vector de vectores, el </w:t>
+      </w:r>
+      <w:proofErr w:type="spellStart"/>
+      <w:r>
+        <w:t>HashMap</w:t>
+      </w:r>
+      <w:proofErr w:type="spellEnd"/>
+      <w:r>
+        <w:t xml:space="preserve">, almacena los datos tipo clave-valor, el </w:t>
+      </w:r>
+      <w:proofErr w:type="spellStart"/>
+      <w:r>
+        <w:t>ArrayList</w:t>
+      </w:r>
+      <w:proofErr w:type="spellEnd"/>
+      <w:r>
+        <w:t xml:space="preserve"> define una secuencia de datos dinámico, mientras el vector, la secuencia de datos es estático, en tanto rendimiento</w:t>
+      </w:r>
+      <w:r>
+        <w:t xml:space="preserve">, el </w:t>
+      </w:r>
+      <w:proofErr w:type="spellStart"/>
+      <w:r>
+        <w:t>HashMap</w:t>
+      </w:r>
+      <w:proofErr w:type="spellEnd"/>
+      <w:r>
+        <w:t xml:space="preserve"> tiene ventaja en operaciones de insertar y eliminar</w:t>
+      </w:r>
+      <w:r>
+        <w:t xml:space="preserve"> pues su complejidad es de O(1) mientras en el vector y </w:t>
+      </w:r>
+      <w:proofErr w:type="spellStart"/>
+      <w:r>
+        <w:t>ArrayList</w:t>
+      </w:r>
+      <w:proofErr w:type="spellEnd"/>
+      <w:r>
+        <w:t xml:space="preserve"> es de O(n), el tamaño del vector es estático y se define en su declaración, mientras que en el </w:t>
+      </w:r>
+      <w:proofErr w:type="spellStart"/>
+      <w:r>
+        <w:t>HashMap</w:t>
+      </w:r>
+      <w:proofErr w:type="spellEnd"/>
+      <w:r>
+        <w:t xml:space="preserve"> y en un </w:t>
+      </w:r>
+      <w:proofErr w:type="spellStart"/>
+      <w:r>
+        <w:t>ArrayList</w:t>
+      </w:r>
+      <w:proofErr w:type="spellEnd"/>
+      <w:r>
+        <w:t>, su tamaño es dinámico.</w:t>
+      </w:r>
+    </w:p>
+    <w:p>
+      <w:r>
+        <w:t xml:space="preserve">Para insertar un elemento en el </w:t>
+      </w:r>
+      <w:proofErr w:type="spellStart"/>
+      <w:r>
+        <w:t>HashMap</w:t>
+      </w:r>
+      <w:proofErr w:type="spellEnd"/>
+      <w:r>
+        <w:t xml:space="preserve"> se usa el </w:t>
+      </w:r>
+      <w:proofErr w:type="gramStart"/>
+      <w:r>
+        <w:t>método .</w:t>
+      </w:r>
+      <w:proofErr w:type="spellStart"/>
+      <w:r>
+        <w:t>put</w:t>
+      </w:r>
+      <w:proofErr w:type="spellEnd"/>
+      <w:proofErr w:type="gramEnd"/>
+      <w:r>
+        <w:t>(</w:t>
+      </w:r>
+      <w:proofErr w:type="spellStart"/>
+      <w:r>
+        <w:t>clave,valor</w:t>
+      </w:r>
+      <w:proofErr w:type="spellEnd"/>
+      <w:r>
+        <w:t xml:space="preserve">), en </w:t>
+      </w:r>
+      <w:proofErr w:type="spellStart"/>
+      <w:r>
+        <w:t>ArrayList</w:t>
+      </w:r>
+      <w:proofErr w:type="spellEnd"/>
+      <w:r>
+        <w:t xml:space="preserve"> se usa el .</w:t>
+      </w:r>
+      <w:proofErr w:type="spellStart"/>
+      <w:r>
+        <w:t>add</w:t>
+      </w:r>
+      <w:proofErr w:type="spellEnd"/>
+      <w:r>
+        <w:t xml:space="preserve">() y en los vectores se usa el </w:t>
+      </w:r>
+      <w:proofErr w:type="spellStart"/>
+      <w:r>
+        <w:t>nombrevector</w:t>
+      </w:r>
+      <w:proofErr w:type="spellEnd"/>
+      <w:r>
+        <w:t>[pos] = elemento</w:t>
+      </w:r>
+      <w:r>
+        <w:t xml:space="preserve">, si quieres añadir otro, es decir, extender el tamaño del vector, no es posible, debes crear otro con el elemento a añadir </w:t>
+      </w:r>
+    </w:p>
     <w:p/>
     <w:p>
       <w:r>
+        <w:t xml:space="preserve">Para consultarlo en un </w:t>
+      </w:r>
+      <w:proofErr w:type="spellStart"/>
+      <w:r>
+        <w:t>HashMap</w:t>
+      </w:r>
+      <w:proofErr w:type="spellEnd"/>
+      <w:r>
+        <w:t xml:space="preserve"> </w:t>
+      </w:r>
+      <w:proofErr w:type="spellStart"/>
+      <w:r>
+        <w:t>se</w:t>
+      </w:r>
+      <w:proofErr w:type="spellEnd"/>
+      <w:r>
+        <w:t xml:space="preserve"> una el </w:t>
+      </w:r>
+      <w:proofErr w:type="gramStart"/>
+      <w:r>
+        <w:t>método .</w:t>
+      </w:r>
+      <w:proofErr w:type="spellStart"/>
+      <w:r>
+        <w:t>get</w:t>
+      </w:r>
+      <w:proofErr w:type="spellEnd"/>
+      <w:proofErr w:type="gramEnd"/>
+      <w:r>
+        <w:t xml:space="preserve">(clave), en </w:t>
+      </w:r>
+      <w:proofErr w:type="spellStart"/>
+      <w:r>
+        <w:t>ArrayList</w:t>
+      </w:r>
+      <w:proofErr w:type="spellEnd"/>
+      <w:r>
+        <w:t xml:space="preserve"> es .</w:t>
+      </w:r>
+      <w:proofErr w:type="spellStart"/>
+      <w:r>
+        <w:t>get</w:t>
+      </w:r>
+      <w:proofErr w:type="spellEnd"/>
+      <w:r>
+        <w:t>(</w:t>
+      </w:r>
+      <w:proofErr w:type="spellStart"/>
+      <w:r>
+        <w:t>index</w:t>
+      </w:r>
+      <w:proofErr w:type="spellEnd"/>
+      <w:r>
+        <w:t>) y en un vector se usa: nombre[</w:t>
+      </w:r>
+      <w:proofErr w:type="spellStart"/>
+      <w:r>
+        <w:t>posicion</w:t>
+      </w:r>
+      <w:proofErr w:type="spellEnd"/>
+      <w:r>
+        <w:t>]</w:t>
+      </w:r>
+    </w:p>
+    <w:p/>
+    <w:p>
+      <w:r>
+        <w:t xml:space="preserve">Para eliminarlo en un </w:t>
+      </w:r>
+      <w:proofErr w:type="spellStart"/>
+      <w:r>
+        <w:t>HashMap</w:t>
+      </w:r>
+      <w:proofErr w:type="spellEnd"/>
+      <w:r>
+        <w:t xml:space="preserve"> </w:t>
+      </w:r>
+      <w:proofErr w:type="spellStart"/>
+      <w:r>
+        <w:t>se</w:t>
+      </w:r>
+      <w:proofErr w:type="spellEnd"/>
+      <w:r>
+        <w:t xml:space="preserve"> una el </w:t>
+      </w:r>
+      <w:proofErr w:type="gramStart"/>
+      <w:r>
+        <w:t>método .</w:t>
+      </w:r>
+      <w:proofErr w:type="spellStart"/>
+      <w:r>
+        <w:t>remove</w:t>
+      </w:r>
+      <w:proofErr w:type="spellEnd"/>
+      <w:proofErr w:type="gramEnd"/>
+      <w:r>
+        <w:t xml:space="preserve">(clave), en el </w:t>
+      </w:r>
+      <w:proofErr w:type="spellStart"/>
+      <w:r>
+        <w:t>ArrayList</w:t>
+      </w:r>
+      <w:proofErr w:type="spellEnd"/>
+      <w:r>
+        <w:t xml:space="preserve"> es .</w:t>
+      </w:r>
+      <w:proofErr w:type="spellStart"/>
+      <w:r>
+        <w:t>remove</w:t>
+      </w:r>
+      <w:proofErr w:type="spellEnd"/>
+      <w:r>
+        <w:t>(</w:t>
+      </w:r>
+      <w:proofErr w:type="spellStart"/>
+      <w:r>
+        <w:t>index</w:t>
+      </w:r>
+      <w:proofErr w:type="spellEnd"/>
+      <w:r>
+        <w:t>) y en un vector, directamente no es posible, debes crear otro vector sin el elemento que deseas eliminar</w:t>
+      </w:r>
+    </w:p>
+    <w:p/>
+    <w:p>
+      <w:r>
+        <w:rPr>
+          <w:noProof/>
+          <w:lang w:eastAsia="es-CO"/>
+        </w:rPr>
+        <w:lastRenderedPageBreak/>
         <w:drawing>
           <wp:inline distT="0" distB="0" distL="0" distR="0" wp14:anchorId="04C03413" wp14:editId="533D1AC9">
             <wp:extent cx="5612130" cy="543560"/>
@@ -987,7 +2437,7 @@
                     <pic:cNvPicPr/>
                   </pic:nvPicPr>
                   <pic:blipFill>
-                    <a:blip r:embed="rId14"/>
+                    <a:blip r:embed="rId19"/>
                     <a:stretch>
                       <a:fillRect/>
                     </a:stretch>
@@ -1011,6 +2461,10 @@
     <w:p/>
     <w:p>
       <w:r>
+        <w:rPr>
+          <w:noProof/>
+          <w:lang w:eastAsia="es-CO"/>
+        </w:rPr>
         <w:drawing>
           <wp:inline distT="0" distB="0" distL="0" distR="0" wp14:anchorId="4E5D5BB4" wp14:editId="297EA55A">
             <wp:extent cx="5612130" cy="272415"/>
@@ -1027,7 +2481,7 @@
                     <pic:cNvPicPr/>
                   </pic:nvPicPr>
                   <pic:blipFill>
-                    <a:blip r:embed="rId15"/>
+                    <a:blip r:embed="rId20"/>
                     <a:stretch>
                       <a:fillRect/>
                     </a:stretch>
@@ -1048,10 +2502,23 @@
         </w:drawing>
       </w:r>
     </w:p>
-    <w:p/>
-    <w:p>
-      <w:r>
-        <w:lastRenderedPageBreak/>
+    <w:p>
+      <w:r>
+        <w:t xml:space="preserve">Tiene 7 @, </w:t>
+      </w:r>
+      <w:r>
+        <w:t>5 son métodos de prueba</w:t>
+      </w:r>
+      <w:r>
+        <w:t>, por la palabra test podemos asociarlos a las pruebas necesarias.</w:t>
+      </w:r>
+    </w:p>
+    <w:p>
+      <w:r>
+        <w:rPr>
+          <w:noProof/>
+          <w:lang w:eastAsia="es-CO"/>
+        </w:rPr>
         <w:drawing>
           <wp:inline distT="0" distB="0" distL="0" distR="0" wp14:anchorId="5997DECA" wp14:editId="2FA498F6">
             <wp:extent cx="5612130" cy="258445"/>
@@ -1068,7 +2535,7 @@
                     <pic:cNvPicPr/>
                   </pic:nvPicPr>
                   <pic:blipFill>
-                    <a:blip r:embed="rId16"/>
+                    <a:blip r:embed="rId21"/>
                     <a:stretch>
                       <a:fillRect/>
                     </a:stretch>
@@ -1089,9 +2556,145 @@
         </w:drawing>
       </w:r>
     </w:p>
-    <w:p/>
-    <w:p>
-      <w:r>
+    <w:p>
+      <w:r>
+        <w:t>Se ejecuta una prueba, no pasa ninguna</w:t>
+      </w:r>
+    </w:p>
+    <w:p>
+      <w:r>
+        <w:rPr>
+          <w:noProof/>
+          <w:lang w:eastAsia="es-CO"/>
+        </w:rPr>
+        <w:drawing>
+          <wp:inline distT="0" distB="0" distL="0" distR="0" wp14:anchorId="0F415457" wp14:editId="7D1A97F1">
+            <wp:extent cx="2639434" cy="2514600"/>
+            <wp:effectExtent l="0" t="0" r="8890" b="0"/>
+            <wp:docPr id="1970943858" name="Imagen 1" descr="Interfaz de usuario gráfica, Texto, Aplicación&#10;&#10;Descripción generada automáticamente"/>
+            <wp:cNvGraphicFramePr>
+              <a:graphicFrameLocks xmlns:a="http://schemas.openxmlformats.org/drawingml/2006/main" noChangeAspect="1"/>
+            </wp:cNvGraphicFramePr>
+            <a:graphic xmlns:a="http://schemas.openxmlformats.org/drawingml/2006/main">
+              <a:graphicData uri="http://schemas.openxmlformats.org/drawingml/2006/picture">
+                <pic:pic xmlns:pic="http://schemas.openxmlformats.org/drawingml/2006/picture">
+                  <pic:nvPicPr>
+                    <pic:cNvPr id="1970943858" name="Imagen 1" descr="Interfaz de usuario gráfica, Texto, Aplicación&#10;&#10;Descripción generada automáticamente"/>
+                    <pic:cNvPicPr/>
+                  </pic:nvPicPr>
+                  <pic:blipFill>
+                    <a:blip r:embed="rId22"/>
+                    <a:stretch>
+                      <a:fillRect/>
+                    </a:stretch>
+                  </pic:blipFill>
+                  <pic:spPr>
+                    <a:xfrm>
+                      <a:off x="0" y="0"/>
+                      <a:ext cx="2647486" cy="2522271"/>
+                    </a:xfrm>
+                    <a:prstGeom prst="rect">
+                      <a:avLst/>
+                    </a:prstGeom>
+                  </pic:spPr>
+                </pic:pic>
+              </a:graphicData>
+            </a:graphic>
+          </wp:inline>
+        </w:drawing>
+      </w:r>
+    </w:p>
+    <w:p>
+      <w:r>
+        <w:t xml:space="preserve">El método </w:t>
+      </w:r>
+      <w:proofErr w:type="spellStart"/>
+      <w:proofErr w:type="gramStart"/>
+      <w:r>
+        <w:rPr>
+          <w:b/>
+          <w:bCs/>
+        </w:rPr>
+        <w:t>beforeClass</w:t>
+      </w:r>
+      <w:proofErr w:type="spellEnd"/>
+      <w:r>
+        <w:rPr>
+          <w:b/>
+          <w:bCs/>
+        </w:rPr>
+        <w:t>(</w:t>
+      </w:r>
+      <w:proofErr w:type="gramEnd"/>
+      <w:r>
+        <w:rPr>
+          <w:b/>
+          <w:bCs/>
+        </w:rPr>
+        <w:t>)</w:t>
+      </w:r>
+      <w:r>
+        <w:t xml:space="preserve"> debe ser estático para que pueda ser invocado correctamente por </w:t>
+      </w:r>
+      <w:proofErr w:type="spellStart"/>
+      <w:r>
+        <w:t>JUnit</w:t>
+      </w:r>
+      <w:proofErr w:type="spellEnd"/>
+      <w:r>
+        <w:t>.</w:t>
+      </w:r>
+    </w:p>
+    <w:p>
+      <w:r>
+        <w:rPr>
+          <w:noProof/>
+          <w:lang w:eastAsia="es-CO"/>
+        </w:rPr>
+        <w:drawing>
+          <wp:inline distT="0" distB="0" distL="0" distR="0" wp14:anchorId="6A95A09C" wp14:editId="554C8BDC">
+            <wp:extent cx="2713458" cy="2557798"/>
+            <wp:effectExtent l="0" t="0" r="0" b="0"/>
+            <wp:docPr id="1267019930" name="Imagen 1" descr="Interfaz de usuario gráfica, Texto, Aplicación&#10;&#10;Descripción generada automáticamente"/>
+            <wp:cNvGraphicFramePr>
+              <a:graphicFrameLocks xmlns:a="http://schemas.openxmlformats.org/drawingml/2006/main" noChangeAspect="1"/>
+            </wp:cNvGraphicFramePr>
+            <a:graphic xmlns:a="http://schemas.openxmlformats.org/drawingml/2006/main">
+              <a:graphicData uri="http://schemas.openxmlformats.org/drawingml/2006/picture">
+                <pic:pic xmlns:pic="http://schemas.openxmlformats.org/drawingml/2006/picture">
+                  <pic:nvPicPr>
+                    <pic:cNvPr id="1267019930" name="Imagen 1" descr="Interfaz de usuario gráfica, Texto, Aplicación&#10;&#10;Descripción generada automáticamente"/>
+                    <pic:cNvPicPr/>
+                  </pic:nvPicPr>
+                  <pic:blipFill>
+                    <a:blip r:embed="rId23"/>
+                    <a:stretch>
+                      <a:fillRect/>
+                    </a:stretch>
+                  </pic:blipFill>
+                  <pic:spPr>
+                    <a:xfrm>
+                      <a:off x="0" y="0"/>
+                      <a:ext cx="2744677" cy="2587226"/>
+                    </a:xfrm>
+                    <a:prstGeom prst="rect">
+                      <a:avLst/>
+                    </a:prstGeom>
+                  </pic:spPr>
+                </pic:pic>
+              </a:graphicData>
+            </a:graphic>
+          </wp:inline>
+        </w:drawing>
+      </w:r>
+    </w:p>
+    <w:p>
+      <w:r>
+        <w:rPr>
+          <w:noProof/>
+          <w:lang w:eastAsia="es-CO"/>
+        </w:rPr>
+        <w:lastRenderedPageBreak/>
         <w:drawing>
           <wp:inline distT="0" distB="0" distL="0" distR="0" wp14:anchorId="3C024B96" wp14:editId="23985AEB">
             <wp:extent cx="5612130" cy="257810"/>
@@ -1108,7 +2711,7 @@
                     <pic:cNvPicPr/>
                   </pic:nvPicPr>
                   <pic:blipFill>
-                    <a:blip r:embed="rId17"/>
+                    <a:blip r:embed="rId24"/>
                     <a:stretch>
                       <a:fillRect/>
                     </a:stretch>
@@ -1129,9 +2732,69 @@
         </w:drawing>
       </w:r>
     </w:p>
-    <w:p/>
-    <w:p>
-      <w:r>
+    <w:p>
+      <w:pPr>
+        <w:pStyle w:val="Prrafodelista"/>
+        <w:numPr>
+          <w:ilvl w:val="0"/>
+          <w:numId w:val="3"/>
+        </w:numPr>
+      </w:pPr>
+      <w:r>
+        <w:rPr>
+          <w:b/>
+          <w:bCs/>
+        </w:rPr>
+        <w:t>@BeforeClass:</w:t>
+      </w:r>
+      <w:r>
+        <w:t xml:space="preserve"> Esta anotación se utiliza para indicar que un método específico debe ejecutarse una vez antes de que se ejecuten todos los métodos de prueba en la clase.</w:t>
+      </w:r>
+    </w:p>
+    <w:p>
+      <w:pPr>
+        <w:pStyle w:val="Prrafodelista"/>
+        <w:numPr>
+          <w:ilvl w:val="0"/>
+          <w:numId w:val="3"/>
+        </w:numPr>
+      </w:pPr>
+      <w:r>
+        <w:rPr>
+          <w:b/>
+          <w:bCs/>
+        </w:rPr>
+        <w:t>@Before:</w:t>
+      </w:r>
+      <w:r>
+        <w:t xml:space="preserve"> Similar a @BeforeClass, pero indica que un método específico debe ejecutarse antes de cada método de prueba en la clase.</w:t>
+      </w:r>
+    </w:p>
+    <w:p>
+      <w:pPr>
+        <w:pStyle w:val="Prrafodelista"/>
+        <w:numPr>
+          <w:ilvl w:val="0"/>
+          <w:numId w:val="3"/>
+        </w:numPr>
+      </w:pPr>
+      <w:r>
+        <w:rPr>
+          <w:b/>
+          <w:bCs/>
+        </w:rPr>
+        <w:t>@Test:</w:t>
+      </w:r>
+      <w:r>
+        <w:t xml:space="preserve"> Esta es la anotación principal que marca un método como un método de prueba.</w:t>
+      </w:r>
+    </w:p>
+    <w:p>
+      <w:r>
+        <w:rPr>
+          <w:noProof/>
+          <w:lang w:eastAsia="es-CO"/>
+        </w:rPr>
         <w:drawing>
           <wp:inline distT="0" distB="0" distL="0" distR="0" wp14:anchorId="3C8A5972" wp14:editId="547C9B57">
             <wp:extent cx="5612130" cy="375285"/>
@@ -1148,7 +2811,7 @@
                     <pic:cNvPicPr/>
                   </pic:nvPicPr>
                   <pic:blipFill>
-                    <a:blip r:embed="rId18"/>
+                    <a:blip r:embed="rId25"/>
                     <a:stretch>
                       <a:fillRect/>
                     </a:stretch>
@@ -1169,9 +2832,354 @@
         </w:drawing>
       </w:r>
     </w:p>
+    <w:p>
+      <w:pPr>
+        <w:pStyle w:val="Prrafodelista"/>
+        <w:numPr>
+          <w:ilvl w:val="0"/>
+          <w:numId w:val="4"/>
+        </w:numPr>
+      </w:pPr>
+      <w:proofErr w:type="spellStart"/>
+      <w:proofErr w:type="gramStart"/>
+      <w:r>
+        <w:rPr>
+          <w:b/>
+          <w:bCs/>
+        </w:rPr>
+        <w:t>assertTrue</w:t>
+      </w:r>
+      <w:proofErr w:type="spellEnd"/>
+      <w:r>
+        <w:rPr>
+          <w:b/>
+          <w:bCs/>
+        </w:rPr>
+        <w:t>(</w:t>
+      </w:r>
+      <w:proofErr w:type="spellStart"/>
+      <w:proofErr w:type="gramEnd"/>
+      <w:r>
+        <w:rPr>
+          <w:b/>
+          <w:bCs/>
+        </w:rPr>
+        <w:t>boolean</w:t>
+      </w:r>
+      <w:proofErr w:type="spellEnd"/>
+      <w:r>
+        <w:rPr>
+          <w:b/>
+          <w:bCs/>
+        </w:rPr>
+        <w:t xml:space="preserve"> </w:t>
+      </w:r>
+      <w:proofErr w:type="spellStart"/>
+      <w:r>
+        <w:rPr>
+          <w:b/>
+          <w:bCs/>
+        </w:rPr>
+        <w:t>condition</w:t>
+      </w:r>
+      <w:proofErr w:type="spellEnd"/>
+      <w:r>
+        <w:rPr>
+          <w:b/>
+          <w:bCs/>
+        </w:rPr>
+        <w:t>):</w:t>
+      </w:r>
+      <w:r>
+        <w:t xml:space="preserve"> </w:t>
+      </w:r>
+      <w:r>
+        <w:t>Este método verifica que la condición proporcionada sea verdadera. Si la condición es verdadera, la prueba pasa satisfactoriamente; de lo contrario, la prueba falla. Es útil para verificar que ciertas condiciones o afirmaciones sean ciertas durante la ejecución de una prueba.</w:t>
+      </w:r>
+    </w:p>
+    <w:p>
+      <w:pPr>
+        <w:pStyle w:val="Prrafodelista"/>
+        <w:numPr>
+          <w:ilvl w:val="0"/>
+          <w:numId w:val="4"/>
+        </w:numPr>
+      </w:pPr>
+      <w:proofErr w:type="spellStart"/>
+      <w:proofErr w:type="gramStart"/>
+      <w:r>
+        <w:rPr>
+          <w:b/>
+          <w:bCs/>
+        </w:rPr>
+        <w:t>assertFalse</w:t>
+      </w:r>
+      <w:proofErr w:type="spellEnd"/>
+      <w:r>
+        <w:rPr>
+          <w:b/>
+          <w:bCs/>
+        </w:rPr>
+        <w:t>(</w:t>
+      </w:r>
+      <w:proofErr w:type="spellStart"/>
+      <w:proofErr w:type="gramEnd"/>
+      <w:r>
+        <w:rPr>
+          <w:b/>
+          <w:bCs/>
+        </w:rPr>
+        <w:t>boolean</w:t>
+      </w:r>
+      <w:proofErr w:type="spellEnd"/>
+      <w:r>
+        <w:rPr>
+          <w:b/>
+          <w:bCs/>
+        </w:rPr>
+        <w:t xml:space="preserve"> </w:t>
+      </w:r>
+      <w:proofErr w:type="spellStart"/>
+      <w:r>
+        <w:rPr>
+          <w:b/>
+          <w:bCs/>
+        </w:rPr>
+        <w:t>condition</w:t>
+      </w:r>
+      <w:proofErr w:type="spellEnd"/>
+      <w:r>
+        <w:rPr>
+          <w:b/>
+          <w:bCs/>
+        </w:rPr>
+        <w:t>):</w:t>
+      </w:r>
+      <w:r>
+        <w:t xml:space="preserve"> Similar a </w:t>
+      </w:r>
+      <w:proofErr w:type="spellStart"/>
+      <w:r>
+        <w:t>assertTrue</w:t>
+      </w:r>
+      <w:proofErr w:type="spellEnd"/>
+      <w:r>
+        <w:t>, pero verifica que la condición proporcionada sea falsa. Si la condición es falsa, la prueba pasa; de lo contrario, falla. Se utiliza para verificar que ciertas condiciones no sean ciertas durante la ejecución de una prueba.</w:t>
+      </w:r>
+    </w:p>
+    <w:p>
+      <w:pPr>
+        <w:pStyle w:val="Prrafodelista"/>
+        <w:numPr>
+          <w:ilvl w:val="0"/>
+          <w:numId w:val="4"/>
+        </w:numPr>
+      </w:pPr>
+      <w:proofErr w:type="spellStart"/>
+      <w:proofErr w:type="gramStart"/>
+      <w:r>
+        <w:rPr>
+          <w:b/>
+          <w:bCs/>
+        </w:rPr>
+        <w:t>assertEquals</w:t>
+      </w:r>
+      <w:proofErr w:type="spellEnd"/>
+      <w:r>
+        <w:rPr>
+          <w:b/>
+          <w:bCs/>
+        </w:rPr>
+        <w:t>(</w:t>
+      </w:r>
+      <w:proofErr w:type="spellStart"/>
+      <w:proofErr w:type="gramEnd"/>
+      <w:r>
+        <w:rPr>
+          <w:b/>
+          <w:bCs/>
+        </w:rPr>
+        <w:t>expected</w:t>
+      </w:r>
+      <w:proofErr w:type="spellEnd"/>
+      <w:r>
+        <w:rPr>
+          <w:b/>
+          <w:bCs/>
+        </w:rPr>
+        <w:t>, actual):</w:t>
+      </w:r>
+      <w:r>
+        <w:t xml:space="preserve"> Este método compara dos valores: el valor esperado (</w:t>
+      </w:r>
+      <w:proofErr w:type="spellStart"/>
+      <w:r>
+        <w:t>expected</w:t>
+      </w:r>
+      <w:proofErr w:type="spellEnd"/>
+      <w:r>
+        <w:t>) y el valor actual (actual). Si ambos valores son iguales, la prueba pasa; de lo contrario, falla. Es útil para verificar si un valor calculado o devuelto por un método es igual al valor que se espera en una prueba.</w:t>
+      </w:r>
+    </w:p>
+    <w:p>
+      <w:pPr>
+        <w:pStyle w:val="Prrafodelista"/>
+        <w:numPr>
+          <w:ilvl w:val="0"/>
+          <w:numId w:val="4"/>
+        </w:numPr>
+      </w:pPr>
+      <w:proofErr w:type="spellStart"/>
+      <w:proofErr w:type="gramStart"/>
+      <w:r>
+        <w:rPr>
+          <w:b/>
+        </w:rPr>
+        <w:t>assertArrayEquals</w:t>
+      </w:r>
+      <w:proofErr w:type="spellEnd"/>
+      <w:r>
+        <w:rPr>
+          <w:b/>
+        </w:rPr>
+        <w:t>(</w:t>
+      </w:r>
+      <w:proofErr w:type="spellStart"/>
+      <w:proofErr w:type="gramEnd"/>
+      <w:r>
+        <w:rPr>
+          <w:b/>
+        </w:rPr>
+        <w:t>expectedArray</w:t>
+      </w:r>
+      <w:proofErr w:type="spellEnd"/>
+      <w:r>
+        <w:rPr>
+          <w:b/>
+        </w:rPr>
+        <w:t xml:space="preserve">, </w:t>
+      </w:r>
+      <w:proofErr w:type="spellStart"/>
+      <w:r>
+        <w:rPr>
+          <w:b/>
+        </w:rPr>
+        <w:t>actualArray</w:t>
+      </w:r>
+      <w:proofErr w:type="spellEnd"/>
+      <w:r>
+        <w:rPr>
+          <w:b/>
+        </w:rPr>
+        <w:t>):</w:t>
+      </w:r>
+      <w:r>
+        <w:t xml:space="preserve"> Similar a </w:t>
+      </w:r>
+      <w:proofErr w:type="spellStart"/>
+      <w:r>
+        <w:t>assertEquals</w:t>
+      </w:r>
+      <w:proofErr w:type="spellEnd"/>
+      <w:r>
+        <w:t>, pero se utiliza específicamente para comparar dos matrices. Verifica si las dos matrices tienen la misma longitud y si todos los elementos en las mismas posiciones son iguales. Si las matrices son iguales, la prueba pasa; de lo contrario, falla.</w:t>
+      </w:r>
+    </w:p>
     <w:p/>
     <w:p>
-      <w:r>
+      <w:pPr>
+        <w:pStyle w:val="Prrafodelista"/>
+        <w:numPr>
+          <w:ilvl w:val="0"/>
+          <w:numId w:val="4"/>
+        </w:numPr>
+      </w:pPr>
+      <w:proofErr w:type="spellStart"/>
+      <w:r>
+        <w:rPr>
+          <w:b/>
+          <w:bCs/>
+        </w:rPr>
+        <w:t>assertNull</w:t>
+      </w:r>
+      <w:proofErr w:type="spellEnd"/>
+      <w:r>
+        <w:rPr>
+          <w:b/>
+          <w:bCs/>
+        </w:rPr>
+        <w:t>(</w:t>
+      </w:r>
+      <w:proofErr w:type="spellStart"/>
+      <w:r>
+        <w:rPr>
+          <w:b/>
+          <w:bCs/>
+        </w:rPr>
+        <w:t>object</w:t>
+      </w:r>
+      <w:proofErr w:type="spellEnd"/>
+      <w:r>
+        <w:rPr>
+          <w:b/>
+          <w:bCs/>
+        </w:rPr>
+        <w:t>):</w:t>
+      </w:r>
+      <w:r>
+        <w:t xml:space="preserve"> Este método verifica si el objeto proporcionado es nulo. Si el objeto es nulo, la prueba pasa; de lo contrario, falla. Se utiliza para verificar si un objeto devuelve un valor nulo como se espera en una prueba.</w:t>
+      </w:r>
+    </w:p>
+    <w:p>
+      <w:pPr>
+        <w:pStyle w:val="Prrafodelista"/>
+        <w:numPr>
+          <w:ilvl w:val="0"/>
+          <w:numId w:val="4"/>
+        </w:numPr>
+      </w:pPr>
+      <w:proofErr w:type="spellStart"/>
+      <w:r>
+        <w:rPr>
+          <w:b/>
+          <w:bCs/>
+        </w:rPr>
+        <w:t>fail</w:t>
+      </w:r>
+      <w:proofErr w:type="spellEnd"/>
+      <w:r>
+        <w:rPr>
+          <w:b/>
+          <w:bCs/>
+        </w:rPr>
+        <w:t>(</w:t>
+      </w:r>
+      <w:proofErr w:type="spellStart"/>
+      <w:r>
+        <w:rPr>
+          <w:b/>
+          <w:bCs/>
+        </w:rPr>
+        <w:t>message</w:t>
+      </w:r>
+      <w:proofErr w:type="spellEnd"/>
+      <w:r>
+        <w:rPr>
+          <w:b/>
+          <w:bCs/>
+        </w:rPr>
+        <w:t>):</w:t>
+      </w:r>
+      <w:r>
+        <w:t xml:space="preserve"> Este método fuerza que la prueba falle. Puede ser útil para indicar explícitamente que ciertas condiciones no se cumplieron o para marcar una prueba como incompleta o no implementada.</w:t>
+      </w:r>
+    </w:p>
+    <w:p>
+      <w:r>
+        <w:rPr>
+          <w:noProof/>
+          <w:lang w:eastAsia="es-CO"/>
+        </w:rPr>
         <w:drawing>
           <wp:inline distT="0" distB="0" distL="0" distR="0" wp14:anchorId="5D6BE75C" wp14:editId="6323E16F">
             <wp:extent cx="5612130" cy="419100"/>
@@ -1188,7 +3196,7 @@
                     <pic:cNvPicPr/>
                   </pic:nvPicPr>
                   <pic:blipFill>
-                    <a:blip r:embed="rId19"/>
+                    <a:blip r:embed="rId26"/>
                     <a:stretch>
                       <a:fillRect/>
                     </a:stretch>
@@ -1221,8 +3229,477 @@
 </w:document>
 </file>
 
+<file path=word/numbering.xml><?xml version="1.0" encoding="utf-8"?>
+<w:numbering xmlns:wpc="http://schemas.microsoft.com/office/word/2010/wordprocessingCanvas" xmlns:cx="http://schemas.microsoft.com/office/drawing/2014/chartex" xmlns:mc="http://schemas.openxmlformats.org/markup-compatibility/2006" xmlns:o="urn:schemas-microsoft-com:office:office" xmlns:r="http://schemas.openxmlformats.org/officeDocument/2006/relationships" xmlns:m="http://schemas.openxmlformats.org/officeDocument/2006/math" xmlns:v="urn:schemas-microsoft-com:vml" xmlns:wp14="http://schemas.microsoft.com/office/word/2010/wordprocessingDrawing" xmlns:wp="http://schemas.openxmlformats.org/drawingml/2006/wordprocessingDrawing" xmlns:w10="urn:schemas-microsoft-com:office:word" xmlns:w="http://schemas.openxmlformats.org/wordprocessingml/2006/main" xmlns:w14="http://schemas.microsoft.com/office/word/2010/wordml" xmlns:w15="http://schemas.microsoft.com/office/word/2012/wordml" xmlns:w16se="http://schemas.microsoft.com/office/word/2015/wordml/symex" xmlns:wpg="http://schemas.microsoft.com/office/word/2010/wordprocessingGroup" xmlns:wpi="http://schemas.microsoft.com/office/word/2010/wordprocessingInk" xmlns:wne="http://schemas.microsoft.com/office/word/2006/wordml" xmlns:wps="http://schemas.microsoft.com/office/word/2010/wordprocessingShape" mc:Ignorable="w14 w15 w16se wp14">
+  <w:abstractNum w:abstractNumId="0" w15:restartNumberingAfterBreak="0">
+    <w:nsid w:val="1EBC4C11"/>
+    <w:multiLevelType w:val="hybridMultilevel"/>
+    <w:tmpl w:val="BEA4427E"/>
+    <w:lvl w:ilvl="0" w:tplc="240A0001">
+      <w:start w:val="1"/>
+      <w:numFmt w:val="bullet"/>
+      <w:lvlText w:val=""/>
+      <w:lvlJc w:val="left"/>
+      <w:pPr>
+        <w:ind w:left="720" w:hanging="360"/>
+      </w:pPr>
+      <w:rPr>
+        <w:rFonts w:ascii="Symbol" w:hAnsi="Symbol" w:hint="default"/>
+      </w:rPr>
+    </w:lvl>
+    <w:lvl w:ilvl="1" w:tplc="240A0003" w:tentative="1">
+      <w:start w:val="1"/>
+      <w:numFmt w:val="bullet"/>
+      <w:lvlText w:val="o"/>
+      <w:lvlJc w:val="left"/>
+      <w:pPr>
+        <w:ind w:left="1440" w:hanging="360"/>
+      </w:pPr>
+      <w:rPr>
+        <w:rFonts w:ascii="Courier New" w:hAnsi="Courier New" w:cs="Courier New" w:hint="default"/>
+      </w:rPr>
+    </w:lvl>
+    <w:lvl w:ilvl="2" w:tplc="240A0005" w:tentative="1">
+      <w:start w:val="1"/>
+      <w:numFmt w:val="bullet"/>
+      <w:lvlText w:val=""/>
+      <w:lvlJc w:val="left"/>
+      <w:pPr>
+        <w:ind w:left="2160" w:hanging="360"/>
+      </w:pPr>
+      <w:rPr>
+        <w:rFonts w:ascii="Wingdings" w:hAnsi="Wingdings" w:hint="default"/>
+      </w:rPr>
+    </w:lvl>
+    <w:lvl w:ilvl="3" w:tplc="240A0001" w:tentative="1">
+      <w:start w:val="1"/>
+      <w:numFmt w:val="bullet"/>
+      <w:lvlText w:val=""/>
+      <w:lvlJc w:val="left"/>
+      <w:pPr>
+        <w:ind w:left="2880" w:hanging="360"/>
+      </w:pPr>
+      <w:rPr>
+        <w:rFonts w:ascii="Symbol" w:hAnsi="Symbol" w:hint="default"/>
+      </w:rPr>
+    </w:lvl>
+    <w:lvl w:ilvl="4" w:tplc="240A0003" w:tentative="1">
+      <w:start w:val="1"/>
+      <w:numFmt w:val="bullet"/>
+      <w:lvlText w:val="o"/>
+      <w:lvlJc w:val="left"/>
+      <w:pPr>
+        <w:ind w:left="3600" w:hanging="360"/>
+      </w:pPr>
+      <w:rPr>
+        <w:rFonts w:ascii="Courier New" w:hAnsi="Courier New" w:cs="Courier New" w:hint="default"/>
+      </w:rPr>
+    </w:lvl>
+    <w:lvl w:ilvl="5" w:tplc="240A0005" w:tentative="1">
+      <w:start w:val="1"/>
+      <w:numFmt w:val="bullet"/>
+      <w:lvlText w:val=""/>
+      <w:lvlJc w:val="left"/>
+      <w:pPr>
+        <w:ind w:left="4320" w:hanging="360"/>
+      </w:pPr>
+      <w:rPr>
+        <w:rFonts w:ascii="Wingdings" w:hAnsi="Wingdings" w:hint="default"/>
+      </w:rPr>
+    </w:lvl>
+    <w:lvl w:ilvl="6" w:tplc="240A0001" w:tentative="1">
+      <w:start w:val="1"/>
+      <w:numFmt w:val="bullet"/>
+      <w:lvlText w:val=""/>
+      <w:lvlJc w:val="left"/>
+      <w:pPr>
+        <w:ind w:left="5040" w:hanging="360"/>
+      </w:pPr>
+      <w:rPr>
+        <w:rFonts w:ascii="Symbol" w:hAnsi="Symbol" w:hint="default"/>
+      </w:rPr>
+    </w:lvl>
+    <w:lvl w:ilvl="7" w:tplc="240A0003" w:tentative="1">
+      <w:start w:val="1"/>
+      <w:numFmt w:val="bullet"/>
+      <w:lvlText w:val="o"/>
+      <w:lvlJc w:val="left"/>
+      <w:pPr>
+        <w:ind w:left="5760" w:hanging="360"/>
+      </w:pPr>
+      <w:rPr>
+        <w:rFonts w:ascii="Courier New" w:hAnsi="Courier New" w:cs="Courier New" w:hint="default"/>
+      </w:rPr>
+    </w:lvl>
+    <w:lvl w:ilvl="8" w:tplc="240A0005" w:tentative="1">
+      <w:start w:val="1"/>
+      <w:numFmt w:val="bullet"/>
+      <w:lvlText w:val=""/>
+      <w:lvlJc w:val="left"/>
+      <w:pPr>
+        <w:ind w:left="6480" w:hanging="360"/>
+      </w:pPr>
+      <w:rPr>
+        <w:rFonts w:ascii="Wingdings" w:hAnsi="Wingdings" w:hint="default"/>
+      </w:rPr>
+    </w:lvl>
+  </w:abstractNum>
+  <w:abstractNum w:abstractNumId="1" w15:restartNumberingAfterBreak="0">
+    <w:nsid w:val="4B4A21A2"/>
+    <w:multiLevelType w:val="hybridMultilevel"/>
+    <w:tmpl w:val="0E9A9E4E"/>
+    <w:lvl w:ilvl="0" w:tplc="240A0001">
+      <w:start w:val="1"/>
+      <w:numFmt w:val="bullet"/>
+      <w:lvlText w:val=""/>
+      <w:lvlJc w:val="left"/>
+      <w:pPr>
+        <w:ind w:left="720" w:hanging="360"/>
+      </w:pPr>
+      <w:rPr>
+        <w:rFonts w:ascii="Symbol" w:hAnsi="Symbol" w:hint="default"/>
+      </w:rPr>
+    </w:lvl>
+    <w:lvl w:ilvl="1" w:tplc="240A0003" w:tentative="1">
+      <w:start w:val="1"/>
+      <w:numFmt w:val="bullet"/>
+      <w:lvlText w:val="o"/>
+      <w:lvlJc w:val="left"/>
+      <w:pPr>
+        <w:ind w:left="1440" w:hanging="360"/>
+      </w:pPr>
+      <w:rPr>
+        <w:rFonts w:ascii="Courier New" w:hAnsi="Courier New" w:cs="Courier New" w:hint="default"/>
+      </w:rPr>
+    </w:lvl>
+    <w:lvl w:ilvl="2" w:tplc="240A0005" w:tentative="1">
+      <w:start w:val="1"/>
+      <w:numFmt w:val="bullet"/>
+      <w:lvlText w:val=""/>
+      <w:lvlJc w:val="left"/>
+      <w:pPr>
+        <w:ind w:left="2160" w:hanging="360"/>
+      </w:pPr>
+      <w:rPr>
+        <w:rFonts w:ascii="Wingdings" w:hAnsi="Wingdings" w:hint="default"/>
+      </w:rPr>
+    </w:lvl>
+    <w:lvl w:ilvl="3" w:tplc="240A0001" w:tentative="1">
+      <w:start w:val="1"/>
+      <w:numFmt w:val="bullet"/>
+      <w:lvlText w:val=""/>
+      <w:lvlJc w:val="left"/>
+      <w:pPr>
+        <w:ind w:left="2880" w:hanging="360"/>
+      </w:pPr>
+      <w:rPr>
+        <w:rFonts w:ascii="Symbol" w:hAnsi="Symbol" w:hint="default"/>
+      </w:rPr>
+    </w:lvl>
+    <w:lvl w:ilvl="4" w:tplc="240A0003" w:tentative="1">
+      <w:start w:val="1"/>
+      <w:numFmt w:val="bullet"/>
+      <w:lvlText w:val="o"/>
+      <w:lvlJc w:val="left"/>
+      <w:pPr>
+        <w:ind w:left="3600" w:hanging="360"/>
+      </w:pPr>
+      <w:rPr>
+        <w:rFonts w:ascii="Courier New" w:hAnsi="Courier New" w:cs="Courier New" w:hint="default"/>
+      </w:rPr>
+    </w:lvl>
+    <w:lvl w:ilvl="5" w:tplc="240A0005" w:tentative="1">
+      <w:start w:val="1"/>
+      <w:numFmt w:val="bullet"/>
+      <w:lvlText w:val=""/>
+      <w:lvlJc w:val="left"/>
+      <w:pPr>
+        <w:ind w:left="4320" w:hanging="360"/>
+      </w:pPr>
+      <w:rPr>
+        <w:rFonts w:ascii="Wingdings" w:hAnsi="Wingdings" w:hint="default"/>
+      </w:rPr>
+    </w:lvl>
+    <w:lvl w:ilvl="6" w:tplc="240A0001" w:tentative="1">
+      <w:start w:val="1"/>
+      <w:numFmt w:val="bullet"/>
+      <w:lvlText w:val=""/>
+      <w:lvlJc w:val="left"/>
+      <w:pPr>
+        <w:ind w:left="5040" w:hanging="360"/>
+      </w:pPr>
+      <w:rPr>
+        <w:rFonts w:ascii="Symbol" w:hAnsi="Symbol" w:hint="default"/>
+      </w:rPr>
+    </w:lvl>
+    <w:lvl w:ilvl="7" w:tplc="240A0003" w:tentative="1">
+      <w:start w:val="1"/>
+      <w:numFmt w:val="bullet"/>
+      <w:lvlText w:val="o"/>
+      <w:lvlJc w:val="left"/>
+      <w:pPr>
+        <w:ind w:left="5760" w:hanging="360"/>
+      </w:pPr>
+      <w:rPr>
+        <w:rFonts w:ascii="Courier New" w:hAnsi="Courier New" w:cs="Courier New" w:hint="default"/>
+      </w:rPr>
+    </w:lvl>
+    <w:lvl w:ilvl="8" w:tplc="240A0005" w:tentative="1">
+      <w:start w:val="1"/>
+      <w:numFmt w:val="bullet"/>
+      <w:lvlText w:val=""/>
+      <w:lvlJc w:val="left"/>
+      <w:pPr>
+        <w:ind w:left="6480" w:hanging="360"/>
+      </w:pPr>
+      <w:rPr>
+        <w:rFonts w:ascii="Wingdings" w:hAnsi="Wingdings" w:hint="default"/>
+      </w:rPr>
+    </w:lvl>
+  </w:abstractNum>
+  <w:abstractNum w:abstractNumId="2" w15:restartNumberingAfterBreak="0">
+    <w:nsid w:val="5A651DE0"/>
+    <w:multiLevelType w:val="hybridMultilevel"/>
+    <w:tmpl w:val="A0B0F144"/>
+    <w:lvl w:ilvl="0" w:tplc="240A0001">
+      <w:start w:val="1"/>
+      <w:numFmt w:val="bullet"/>
+      <w:lvlText w:val=""/>
+      <w:lvlJc w:val="left"/>
+      <w:pPr>
+        <w:ind w:left="720" w:hanging="360"/>
+      </w:pPr>
+      <w:rPr>
+        <w:rFonts w:ascii="Symbol" w:hAnsi="Symbol" w:hint="default"/>
+      </w:rPr>
+    </w:lvl>
+    <w:lvl w:ilvl="1" w:tplc="240A0003" w:tentative="1">
+      <w:start w:val="1"/>
+      <w:numFmt w:val="bullet"/>
+      <w:lvlText w:val="o"/>
+      <w:lvlJc w:val="left"/>
+      <w:pPr>
+        <w:ind w:left="1440" w:hanging="360"/>
+      </w:pPr>
+      <w:rPr>
+        <w:rFonts w:ascii="Courier New" w:hAnsi="Courier New" w:cs="Courier New" w:hint="default"/>
+      </w:rPr>
+    </w:lvl>
+    <w:lvl w:ilvl="2" w:tplc="240A0005" w:tentative="1">
+      <w:start w:val="1"/>
+      <w:numFmt w:val="bullet"/>
+      <w:lvlText w:val=""/>
+      <w:lvlJc w:val="left"/>
+      <w:pPr>
+        <w:ind w:left="2160" w:hanging="360"/>
+      </w:pPr>
+      <w:rPr>
+        <w:rFonts w:ascii="Wingdings" w:hAnsi="Wingdings" w:hint="default"/>
+      </w:rPr>
+    </w:lvl>
+    <w:lvl w:ilvl="3" w:tplc="240A0001" w:tentative="1">
+      <w:start w:val="1"/>
+      <w:numFmt w:val="bullet"/>
+      <w:lvlText w:val=""/>
+      <w:lvlJc w:val="left"/>
+      <w:pPr>
+        <w:ind w:left="2880" w:hanging="360"/>
+      </w:pPr>
+      <w:rPr>
+        <w:rFonts w:ascii="Symbol" w:hAnsi="Symbol" w:hint="default"/>
+      </w:rPr>
+    </w:lvl>
+    <w:lvl w:ilvl="4" w:tplc="240A0003" w:tentative="1">
+      <w:start w:val="1"/>
+      <w:numFmt w:val="bullet"/>
+      <w:lvlText w:val="o"/>
+      <w:lvlJc w:val="left"/>
+      <w:pPr>
+        <w:ind w:left="3600" w:hanging="360"/>
+      </w:pPr>
+      <w:rPr>
+        <w:rFonts w:ascii="Courier New" w:hAnsi="Courier New" w:cs="Courier New" w:hint="default"/>
+      </w:rPr>
+    </w:lvl>
+    <w:lvl w:ilvl="5" w:tplc="240A0005" w:tentative="1">
+      <w:start w:val="1"/>
+      <w:numFmt w:val="bullet"/>
+      <w:lvlText w:val=""/>
+      <w:lvlJc w:val="left"/>
+      <w:pPr>
+        <w:ind w:left="4320" w:hanging="360"/>
+      </w:pPr>
+      <w:rPr>
+        <w:rFonts w:ascii="Wingdings" w:hAnsi="Wingdings" w:hint="default"/>
+      </w:rPr>
+    </w:lvl>
+    <w:lvl w:ilvl="6" w:tplc="240A0001" w:tentative="1">
+      <w:start w:val="1"/>
+      <w:numFmt w:val="bullet"/>
+      <w:lvlText w:val=""/>
+      <w:lvlJc w:val="left"/>
+      <w:pPr>
+        <w:ind w:left="5040" w:hanging="360"/>
+      </w:pPr>
+      <w:rPr>
+        <w:rFonts w:ascii="Symbol" w:hAnsi="Symbol" w:hint="default"/>
+      </w:rPr>
+    </w:lvl>
+    <w:lvl w:ilvl="7" w:tplc="240A0003" w:tentative="1">
+      <w:start w:val="1"/>
+      <w:numFmt w:val="bullet"/>
+      <w:lvlText w:val="o"/>
+      <w:lvlJc w:val="left"/>
+      <w:pPr>
+        <w:ind w:left="5760" w:hanging="360"/>
+      </w:pPr>
+      <w:rPr>
+        <w:rFonts w:ascii="Courier New" w:hAnsi="Courier New" w:cs="Courier New" w:hint="default"/>
+      </w:rPr>
+    </w:lvl>
+    <w:lvl w:ilvl="8" w:tplc="240A0005" w:tentative="1">
+      <w:start w:val="1"/>
+      <w:numFmt w:val="bullet"/>
+      <w:lvlText w:val=""/>
+      <w:lvlJc w:val="left"/>
+      <w:pPr>
+        <w:ind w:left="6480" w:hanging="360"/>
+      </w:pPr>
+      <w:rPr>
+        <w:rFonts w:ascii="Wingdings" w:hAnsi="Wingdings" w:hint="default"/>
+      </w:rPr>
+    </w:lvl>
+  </w:abstractNum>
+  <w:abstractNum w:abstractNumId="3" w15:restartNumberingAfterBreak="0">
+    <w:nsid w:val="7A31732D"/>
+    <w:multiLevelType w:val="hybridMultilevel"/>
+    <w:tmpl w:val="91C0F2C4"/>
+    <w:lvl w:ilvl="0" w:tplc="240A0001">
+      <w:start w:val="1"/>
+      <w:numFmt w:val="bullet"/>
+      <w:lvlText w:val=""/>
+      <w:lvlJc w:val="left"/>
+      <w:pPr>
+        <w:ind w:left="720" w:hanging="360"/>
+      </w:pPr>
+      <w:rPr>
+        <w:rFonts w:ascii="Symbol" w:hAnsi="Symbol" w:hint="default"/>
+      </w:rPr>
+    </w:lvl>
+    <w:lvl w:ilvl="1" w:tplc="240A0003" w:tentative="1">
+      <w:start w:val="1"/>
+      <w:numFmt w:val="bullet"/>
+      <w:lvlText w:val="o"/>
+      <w:lvlJc w:val="left"/>
+      <w:pPr>
+        <w:ind w:left="1440" w:hanging="360"/>
+      </w:pPr>
+      <w:rPr>
+        <w:rFonts w:ascii="Courier New" w:hAnsi="Courier New" w:cs="Courier New" w:hint="default"/>
+      </w:rPr>
+    </w:lvl>
+    <w:lvl w:ilvl="2" w:tplc="240A0005" w:tentative="1">
+      <w:start w:val="1"/>
+      <w:numFmt w:val="bullet"/>
+      <w:lvlText w:val=""/>
+      <w:lvlJc w:val="left"/>
+      <w:pPr>
+        <w:ind w:left="2160" w:hanging="360"/>
+      </w:pPr>
+      <w:rPr>
+        <w:rFonts w:ascii="Wingdings" w:hAnsi="Wingdings" w:hint="default"/>
+      </w:rPr>
+    </w:lvl>
+    <w:lvl w:ilvl="3" w:tplc="240A0001" w:tentative="1">
+      <w:start w:val="1"/>
+      <w:numFmt w:val="bullet"/>
+      <w:lvlText w:val=""/>
+      <w:lvlJc w:val="left"/>
+      <w:pPr>
+        <w:ind w:left="2880" w:hanging="360"/>
+      </w:pPr>
+      <w:rPr>
+        <w:rFonts w:ascii="Symbol" w:hAnsi="Symbol" w:hint="default"/>
+      </w:rPr>
+    </w:lvl>
+    <w:lvl w:ilvl="4" w:tplc="240A0003" w:tentative="1">
+      <w:start w:val="1"/>
+      <w:numFmt w:val="bullet"/>
+      <w:lvlText w:val="o"/>
+      <w:lvlJc w:val="left"/>
+      <w:pPr>
+        <w:ind w:left="3600" w:hanging="360"/>
+      </w:pPr>
+      <w:rPr>
+        <w:rFonts w:ascii="Courier New" w:hAnsi="Courier New" w:cs="Courier New" w:hint="default"/>
+      </w:rPr>
+    </w:lvl>
+    <w:lvl w:ilvl="5" w:tplc="240A0005" w:tentative="1">
+      <w:start w:val="1"/>
+      <w:numFmt w:val="bullet"/>
+      <w:lvlText w:val=""/>
+      <w:lvlJc w:val="left"/>
+      <w:pPr>
+        <w:ind w:left="4320" w:hanging="360"/>
+      </w:pPr>
+      <w:rPr>
+        <w:rFonts w:ascii="Wingdings" w:hAnsi="Wingdings" w:hint="default"/>
+      </w:rPr>
+    </w:lvl>
+    <w:lvl w:ilvl="6" w:tplc="240A0001" w:tentative="1">
+      <w:start w:val="1"/>
+      <w:numFmt w:val="bullet"/>
+      <w:lvlText w:val=""/>
+      <w:lvlJc w:val="left"/>
+      <w:pPr>
+        <w:ind w:left="5040" w:hanging="360"/>
+      </w:pPr>
+      <w:rPr>
+        <w:rFonts w:ascii="Symbol" w:hAnsi="Symbol" w:hint="default"/>
+      </w:rPr>
+    </w:lvl>
+    <w:lvl w:ilvl="7" w:tplc="240A0003" w:tentative="1">
+      <w:start w:val="1"/>
+      <w:numFmt w:val="bullet"/>
+      <w:lvlText w:val="o"/>
+      <w:lvlJc w:val="left"/>
+      <w:pPr>
+        <w:ind w:left="5760" w:hanging="360"/>
+      </w:pPr>
+      <w:rPr>
+        <w:rFonts w:ascii="Courier New" w:hAnsi="Courier New" w:cs="Courier New" w:hint="default"/>
+      </w:rPr>
+    </w:lvl>
+    <w:lvl w:ilvl="8" w:tplc="240A0005" w:tentative="1">
+      <w:start w:val="1"/>
+      <w:numFmt w:val="bullet"/>
+      <w:lvlText w:val=""/>
+      <w:lvlJc w:val="left"/>
+      <w:pPr>
+        <w:ind w:left="6480" w:hanging="360"/>
+      </w:pPr>
+      <w:rPr>
+        <w:rFonts w:ascii="Wingdings" w:hAnsi="Wingdings" w:hint="default"/>
+      </w:rPr>
+    </w:lvl>
+  </w:abstractNum>
+  <w:num w:numId="1">
+    <w:abstractNumId w:val="0"/>
+  </w:num>
+  <w:num w:numId="2">
+    <w:abstractNumId w:val="3"/>
+  </w:num>
+  <w:num w:numId="3">
+    <w:abstractNumId w:val="2"/>
+  </w:num>
+  <w:num w:numId="4">
+    <w:abstractNumId w:val="1"/>
+  </w:num>
+</w:numbering>
+</file>
+
 <file path=word/styles.xml><?xml version="1.0" encoding="utf-8"?>
-<w:styles xmlns:mc="http://schemas.openxmlformats.org/markup-compatibility/2006" xmlns:r="http://schemas.openxmlformats.org/officeDocument/2006/relationships" xmlns:w="http://schemas.openxmlformats.org/wordprocessingml/2006/main" xmlns:w14="http://schemas.microsoft.com/office/word/2010/wordml" xmlns:w15="http://schemas.microsoft.com/office/word/2012/wordml" xmlns:w16cex="http://schemas.microsoft.com/office/word/2018/wordml/cex" xmlns:w16cid="http://schemas.microsoft.com/office/word/2016/wordml/cid" xmlns:w16="http://schemas.microsoft.com/office/word/2018/wordml" xmlns:w16sdtdh="http://schemas.microsoft.com/office/word/2020/wordml/sdtdatahash" xmlns:w16se="http://schemas.microsoft.com/office/word/2015/wordml/symex" mc:Ignorable="w14 w15 w16se w16cid w16 w16cex w16sdtdh">
+<w:styles xmlns:mc="http://schemas.openxmlformats.org/markup-compatibility/2006" xmlns:r="http://schemas.openxmlformats.org/officeDocument/2006/relationships" xmlns:w="http://schemas.openxmlformats.org/wordprocessingml/2006/main" xmlns:w14="http://schemas.microsoft.com/office/word/2010/wordml" xmlns:w15="http://schemas.microsoft.com/office/word/2012/wordml" xmlns:w16se="http://schemas.microsoft.com/office/word/2015/wordml/symex" mc:Ignorable="w14 w15 w16se">
   <w:docDefaults>
     <w:rPrDefault>
       <w:rPr>
@@ -1240,7 +3717,7 @@
       </w:pPr>
     </w:pPrDefault>
   </w:docDefaults>
-  <w:latentStyles w:defLockedState="0" w:defUIPriority="99" w:defSemiHidden="0" w:defUnhideWhenUsed="0" w:defQFormat="0" w:count="376">
+  <w:latentStyles w:defLockedState="0" w:defUIPriority="99" w:defSemiHidden="0" w:defUnhideWhenUsed="0" w:defQFormat="0" w:count="371">
     <w:lsdException w:name="Normal" w:uiPriority="0" w:qFormat="1"/>
     <w:lsdException w:name="heading 1" w:uiPriority="9" w:qFormat="1"/>
     <w:lsdException w:name="heading 2" w:semiHidden="1" w:uiPriority="9" w:unhideWhenUsed="1" w:qFormat="1"/>
@@ -1612,11 +4089,6 @@
     <w:lsdException w:name="List Table 5 Dark Accent 6" w:uiPriority="50"/>
     <w:lsdException w:name="List Table 6 Colorful Accent 6" w:uiPriority="51"/>
     <w:lsdException w:name="List Table 7 Colorful Accent 6" w:uiPriority="52"/>
-    <w:lsdException w:name="Mention" w:semiHidden="1" w:unhideWhenUsed="1"/>
-    <w:lsdException w:name="Smart Hyperlink" w:semiHidden="1" w:unhideWhenUsed="1"/>
-    <w:lsdException w:name="Hashtag" w:semiHidden="1" w:unhideWhenUsed="1"/>
-    <w:lsdException w:name="Unresolved Mention" w:semiHidden="1" w:unhideWhenUsed="1"/>
-    <w:lsdException w:name="Smart Link" w:semiHidden="1" w:unhideWhenUsed="1"/>
   </w:latentStyles>
   <w:style w:type="paragraph" w:default="1" w:styleId="Normal">
     <w:name w:val="Normal"/>

</xml_diff>

<commit_message>
ADD: Modificacion de lab, Laboratorio terminado
</commit_message>
<xml_diff>
--- a/lab02.docx
+++ b/lab02.docx
@@ -1,6 +1,6 @@
 
 <file path=word/document.xml><?xml version="1.0" encoding="utf-8"?>
-<w:document xmlns:wpc="http://schemas.microsoft.com/office/word/2010/wordprocessingCanvas" xmlns:cx="http://schemas.microsoft.com/office/drawing/2014/chartex" xmlns:mc="http://schemas.openxmlformats.org/markup-compatibility/2006" xmlns:o="urn:schemas-microsoft-com:office:office" xmlns:r="http://schemas.openxmlformats.org/officeDocument/2006/relationships" xmlns:m="http://schemas.openxmlformats.org/officeDocument/2006/math" xmlns:v="urn:schemas-microsoft-com:vml" xmlns:wp14="http://schemas.microsoft.com/office/word/2010/wordprocessingDrawing" xmlns:wp="http://schemas.openxmlformats.org/drawingml/2006/wordprocessingDrawing" xmlns:w10="urn:schemas-microsoft-com:office:word" xmlns:w="http://schemas.openxmlformats.org/wordprocessingml/2006/main" xmlns:w14="http://schemas.microsoft.com/office/word/2010/wordml" xmlns:w15="http://schemas.microsoft.com/office/word/2012/wordml" xmlns:w16se="http://schemas.microsoft.com/office/word/2015/wordml/symex" xmlns:wpg="http://schemas.microsoft.com/office/word/2010/wordprocessingGroup" xmlns:wpi="http://schemas.microsoft.com/office/word/2010/wordprocessingInk" xmlns:wne="http://schemas.microsoft.com/office/word/2006/wordml" xmlns:wps="http://schemas.microsoft.com/office/word/2010/wordprocessingShape" mc:Ignorable="w14 w15 w16se wp14">
+<w:document xmlns:wpc="http://schemas.microsoft.com/office/word/2010/wordprocessingCanvas" xmlns:cx="http://schemas.microsoft.com/office/drawing/2014/chartex" xmlns:cx1="http://schemas.microsoft.com/office/drawing/2015/9/8/chartex" xmlns:cx2="http://schemas.microsoft.com/office/drawing/2015/10/21/chartex" xmlns:cx3="http://schemas.microsoft.com/office/drawing/2016/5/9/chartex" xmlns:cx4="http://schemas.microsoft.com/office/drawing/2016/5/10/chartex" xmlns:cx5="http://schemas.microsoft.com/office/drawing/2016/5/11/chartex" xmlns:cx6="http://schemas.microsoft.com/office/drawing/2016/5/12/chartex" xmlns:cx7="http://schemas.microsoft.com/office/drawing/2016/5/13/chartex" xmlns:cx8="http://schemas.microsoft.com/office/drawing/2016/5/14/chartex" xmlns:mc="http://schemas.openxmlformats.org/markup-compatibility/2006" xmlns:aink="http://schemas.microsoft.com/office/drawing/2016/ink" xmlns:am3d="http://schemas.microsoft.com/office/drawing/2017/model3d" xmlns:o="urn:schemas-microsoft-com:office:office" xmlns:oel="http://schemas.microsoft.com/office/2019/extlst" xmlns:r="http://schemas.openxmlformats.org/officeDocument/2006/relationships" xmlns:m="http://schemas.openxmlformats.org/officeDocument/2006/math" xmlns:v="urn:schemas-microsoft-com:vml" xmlns:wp14="http://schemas.microsoft.com/office/word/2010/wordprocessingDrawing" xmlns:wp="http://schemas.openxmlformats.org/drawingml/2006/wordprocessingDrawing" xmlns:w10="urn:schemas-microsoft-com:office:word" xmlns:w="http://schemas.openxmlformats.org/wordprocessingml/2006/main" xmlns:w14="http://schemas.microsoft.com/office/word/2010/wordml" xmlns:w15="http://schemas.microsoft.com/office/word/2012/wordml" xmlns:w16cex="http://schemas.microsoft.com/office/word/2018/wordml/cex" xmlns:w16cid="http://schemas.microsoft.com/office/word/2016/wordml/cid" xmlns:w16="http://schemas.microsoft.com/office/word/2018/wordml" xmlns:w16sdtdh="http://schemas.microsoft.com/office/word/2020/wordml/sdtdatahash" xmlns:w16se="http://schemas.microsoft.com/office/word/2015/wordml/symex" xmlns:wpg="http://schemas.microsoft.com/office/word/2010/wordprocessingGroup" xmlns:wpi="http://schemas.microsoft.com/office/word/2010/wordprocessingInk" xmlns:wne="http://schemas.microsoft.com/office/word/2006/wordml" xmlns:wps="http://schemas.microsoft.com/office/word/2010/wordprocessingShape" mc:Ignorable="w14 w15 w16se w16cid w16 w16cex w16sdtdh wp14">
   <w:body>
     <w:p>
       <w:pPr>
@@ -256,8 +256,6 @@
         </w:rPr>
         <w:t>Cárdenas</w:t>
       </w:r>
-      <w:bookmarkStart w:id="0" w:name="_GoBack"/>
-      <w:bookmarkEnd w:id="0"/>
       <w:r>
         <w:rPr>
           <w:rFonts w:ascii="Leelawadee" w:hAnsi="Leelawadee" w:cs="Leelawadee" w:hint="cs"/>
@@ -737,18 +735,13 @@
       </w:r>
       <w:proofErr w:type="spellEnd"/>
       <w:r>
-        <w:t xml:space="preserve"> y un archivo de </w:t>
-      </w:r>
-      <w:proofErr w:type="gramStart"/>
-      <w:r>
-        <w:t>extensión .</w:t>
+        <w:t xml:space="preserve"> y un archivo de extensión .</w:t>
       </w:r>
       <w:proofErr w:type="spellStart"/>
       <w:r>
         <w:t>astah</w:t>
       </w:r>
       <w:proofErr w:type="spellEnd"/>
-      <w:proofErr w:type="gramEnd"/>
       <w:r>
         <w:t xml:space="preserve"> dentro del directorio </w:t>
       </w:r>
@@ -824,7 +817,6 @@
       <w:r>
         <w:t xml:space="preserve"> y varios archivos de extensiones .</w:t>
       </w:r>
-      <w:proofErr w:type="gramStart"/>
       <w:r>
         <w:t xml:space="preserve">java, </w:t>
       </w:r>
@@ -832,7 +824,6 @@
         <w:t xml:space="preserve"> .</w:t>
       </w:r>
       <w:proofErr w:type="spellStart"/>
-      <w:proofErr w:type="gramEnd"/>
       <w:r>
         <w:t>class</w:t>
       </w:r>
@@ -933,13 +924,8 @@
         <w:t>txt</w:t>
       </w:r>
       <w:proofErr w:type="spellEnd"/>
-      <w:proofErr w:type="gramStart"/>
-      <w:r>
-        <w:t>, .JavaScript</w:t>
-      </w:r>
-      <w:proofErr w:type="gramEnd"/>
-      <w:r>
-        <w:t xml:space="preserve"> </w:t>
+      <w:r>
+        <w:t xml:space="preserve">, .JavaScript </w:t>
       </w:r>
       <w:r>
         <w:t>y .</w:t>
@@ -1098,13 +1084,8 @@
       <w:r>
         <w:t xml:space="preserve"> relacionado con </w:t>
       </w:r>
-      <w:proofErr w:type="gramStart"/>
-      <w:r>
-        <w:t>Data</w:t>
-      </w:r>
-      <w:proofErr w:type="gramEnd"/>
-      <w:r>
-        <w:t xml:space="preserve"> pero </w:t>
+      <w:r>
+        <w:t xml:space="preserve">Data pero </w:t>
       </w:r>
       <w:proofErr w:type="spellStart"/>
       <w:r>
@@ -1382,11 +1363,9 @@
       <w:r>
         <w:t>dos @</w:t>
       </w:r>
-      <w:proofErr w:type="spellStart"/>
       <w:r>
         <w:t>Override</w:t>
       </w:r>
-      <w:proofErr w:type="spellEnd"/>
       <w:r>
         <w:t>.</w:t>
       </w:r>
@@ -1496,17 +1475,108 @@
         <w:t xml:space="preserve">Atributos y métodos: Define atributos privados data y métodos públicos como </w:t>
       </w:r>
       <w:proofErr w:type="spellStart"/>
-      <w:proofErr w:type="gramStart"/>
       <w:r>
         <w:t>shape</w:t>
       </w:r>
       <w:proofErr w:type="spellEnd"/>
       <w:r>
+        <w:t xml:space="preserve">(), </w:t>
+      </w:r>
+      <w:proofErr w:type="spellStart"/>
+      <w:r>
+        <w:t>toString</w:t>
+      </w:r>
+      <w:proofErr w:type="spellEnd"/>
+      <w:r>
+        <w:t xml:space="preserve">(int </w:t>
+      </w:r>
+      <w:proofErr w:type="spellStart"/>
+      <w:r>
+        <w:t>row</w:t>
+      </w:r>
+      <w:proofErr w:type="spellEnd"/>
+      <w:r>
+        <w:t xml:space="preserve">, int </w:t>
+      </w:r>
+      <w:proofErr w:type="spellStart"/>
+      <w:r>
+        <w:t>column</w:t>
+      </w:r>
+      <w:proofErr w:type="spellEnd"/>
+      <w:r>
+        <w:t xml:space="preserve">), </w:t>
+      </w:r>
+      <w:proofErr w:type="spellStart"/>
+      <w:r>
+        <w:t>reshape</w:t>
+      </w:r>
+      <w:proofErr w:type="spellEnd"/>
+      <w:r>
+        <w:t xml:space="preserve">(int </w:t>
+      </w:r>
+      <w:proofErr w:type="spellStart"/>
+      <w:r>
+        <w:t>row</w:t>
+      </w:r>
+      <w:proofErr w:type="spellEnd"/>
+      <w:r>
+        <w:t xml:space="preserve">, int </w:t>
+      </w:r>
+      <w:proofErr w:type="spellStart"/>
+      <w:r>
+        <w:t>column</w:t>
+      </w:r>
+      <w:proofErr w:type="spellEnd"/>
+      <w:r>
+        <w:t xml:space="preserve">), </w:t>
+      </w:r>
+      <w:proofErr w:type="spellStart"/>
+      <w:r>
+        <w:t>add</w:t>
+      </w:r>
+      <w:proofErr w:type="spellEnd"/>
+      <w:r>
         <w:t>(</w:t>
       </w:r>
-      <w:proofErr w:type="gramEnd"/>
-      <w:r>
-        <w:t xml:space="preserve">), </w:t>
+      <w:proofErr w:type="spellStart"/>
+      <w:r>
+        <w:t>DataMatrix</w:t>
+      </w:r>
+      <w:proofErr w:type="spellEnd"/>
+      <w:r>
+        <w:t xml:space="preserve"> t), </w:t>
+      </w:r>
+      <w:proofErr w:type="spellStart"/>
+      <w:r>
+        <w:t>equals</w:t>
+      </w:r>
+      <w:proofErr w:type="spellEnd"/>
+      <w:r>
+        <w:t>(</w:t>
+      </w:r>
+      <w:proofErr w:type="spellStart"/>
+      <w:r>
+        <w:t>DataMatrix</w:t>
+      </w:r>
+      <w:proofErr w:type="spellEnd"/>
+      <w:r>
+        <w:t xml:space="preserve"> </w:t>
+      </w:r>
+      <w:proofErr w:type="spellStart"/>
+      <w:r>
+        <w:t>other</w:t>
+      </w:r>
+      <w:proofErr w:type="spellEnd"/>
+      <w:r>
+        <w:t xml:space="preserve">) y los métodos </w:t>
+      </w:r>
+      <w:proofErr w:type="spellStart"/>
+      <w:r>
+        <w:t>equals</w:t>
+      </w:r>
+      <w:proofErr w:type="spellEnd"/>
+      <w:r>
+        <w:t xml:space="preserve">() y </w:t>
       </w:r>
       <w:proofErr w:type="spellStart"/>
       <w:r>
@@ -1514,11 +1584,106 @@
       </w:r>
       <w:proofErr w:type="spellEnd"/>
       <w:r>
+        <w:t>() sobrescritos.</w:t>
+      </w:r>
+    </w:p>
+    <w:p>
+      <w:pPr>
+        <w:ind w:left="708"/>
+      </w:pPr>
+      <w:r>
+        <w:t>Código, documentación y comentarios:</w:t>
+      </w:r>
+    </w:p>
+    <w:p>
+      <w:pPr>
+        <w:ind w:left="708"/>
+      </w:pPr>
+      <w:r>
+        <w:t>El código de los métodos está incompleto (</w:t>
+      </w:r>
+      <w:proofErr w:type="spellStart"/>
+      <w:r>
+        <w:t>toString</w:t>
+      </w:r>
+      <w:proofErr w:type="spellEnd"/>
+      <w:r>
+        <w:t xml:space="preserve">() retorna </w:t>
+      </w:r>
+      <w:proofErr w:type="spellStart"/>
+      <w:r>
+        <w:t>null</w:t>
+      </w:r>
+      <w:proofErr w:type="spellEnd"/>
+      <w:r>
+        <w:t>, por ejemplo).</w:t>
+      </w:r>
+    </w:p>
+    <w:p>
+      <w:pPr>
+        <w:ind w:left="708"/>
+      </w:pPr>
+      <w:r>
+        <w:t>Hay comentarios de documentación de los métodos, pero estos no explican completamente qué hace cada método ni cómo se espera que funcione.</w:t>
+      </w:r>
+    </w:p>
+    <w:p>
+      <w:pPr>
+        <w:rPr>
+          <w:b/>
+          <w:bCs/>
+        </w:rPr>
+      </w:pPr>
+      <w:r>
+        <w:rPr>
+          <w:b/>
+          <w:bCs/>
+        </w:rPr>
+        <w:t xml:space="preserve">Clase </w:t>
+      </w:r>
+      <w:proofErr w:type="spellStart"/>
+      <w:r>
+        <w:rPr>
+          <w:b/>
+          <w:bCs/>
+        </w:rPr>
+        <w:t>DataMatrixCalculator</w:t>
+      </w:r>
+      <w:proofErr w:type="spellEnd"/>
+      <w:r>
+        <w:rPr>
+          <w:b/>
+          <w:bCs/>
+        </w:rPr>
+        <w:t>:</w:t>
+      </w:r>
+    </w:p>
+    <w:p>
+      <w:pPr>
+        <w:ind w:left="708"/>
+      </w:pPr>
+      <w:r>
+        <w:t xml:space="preserve">Atributos y métodos: Define un atributo variables y métodos públicos como </w:t>
+      </w:r>
+      <w:proofErr w:type="spellStart"/>
+      <w:r>
+        <w:t>assign</w:t>
+      </w:r>
+      <w:proofErr w:type="spellEnd"/>
+      <w:r>
         <w:t>(</w:t>
       </w:r>
       <w:proofErr w:type="spellStart"/>
       <w:r>
-        <w:t>int</w:t>
+        <w:t>String</w:t>
+      </w:r>
+      <w:proofErr w:type="spellEnd"/>
+      <w:r>
+        <w:t xml:space="preserve"> name, </w:t>
+      </w:r>
+      <w:proofErr w:type="spellStart"/>
+      <w:r>
+        <w:t>String</w:t>
       </w:r>
       <w:proofErr w:type="spellEnd"/>
       <w:r>
@@ -1526,7 +1691,39 @@
       </w:r>
       <w:proofErr w:type="spellStart"/>
       <w:r>
-        <w:t>row</w:t>
+        <w:t>values</w:t>
+      </w:r>
+      <w:proofErr w:type="spellEnd"/>
+      <w:r>
+        <w:t xml:space="preserve">[][] ), variables(), </w:t>
+      </w:r>
+      <w:proofErr w:type="spellStart"/>
+      <w:r>
+        <w:t>assign</w:t>
+      </w:r>
+      <w:proofErr w:type="spellEnd"/>
+      <w:r>
+        <w:t>(</w:t>
+      </w:r>
+      <w:proofErr w:type="spellStart"/>
+      <w:r>
+        <w:t>String</w:t>
+      </w:r>
+      <w:proofErr w:type="spellEnd"/>
+      <w:r>
+        <w:t xml:space="preserve"> a, </w:t>
+      </w:r>
+      <w:proofErr w:type="spellStart"/>
+      <w:r>
+        <w:t>char</w:t>
+      </w:r>
+      <w:proofErr w:type="spellEnd"/>
+      <w:r>
+        <w:t xml:space="preserve"> </w:t>
+      </w:r>
+      <w:proofErr w:type="spellStart"/>
+      <w:r>
+        <w:t>unary</w:t>
       </w:r>
       <w:proofErr w:type="spellEnd"/>
       <w:r>
@@ -1534,7 +1731,39 @@
       </w:r>
       <w:proofErr w:type="spellStart"/>
       <w:r>
-        <w:t>int</w:t>
+        <w:t>String</w:t>
+      </w:r>
+      <w:proofErr w:type="spellEnd"/>
+      <w:r>
+        <w:t xml:space="preserve"> b), </w:t>
+      </w:r>
+      <w:proofErr w:type="spellStart"/>
+      <w:r>
+        <w:t>assign</w:t>
+      </w:r>
+      <w:proofErr w:type="spellEnd"/>
+      <w:r>
+        <w:t>(</w:t>
+      </w:r>
+      <w:proofErr w:type="spellStart"/>
+      <w:r>
+        <w:t>String</w:t>
+      </w:r>
+      <w:proofErr w:type="spellEnd"/>
+      <w:r>
+        <w:t xml:space="preserve"> a, </w:t>
+      </w:r>
+      <w:proofErr w:type="spellStart"/>
+      <w:r>
+        <w:t>String</w:t>
+      </w:r>
+      <w:proofErr w:type="spellEnd"/>
+      <w:r>
+        <w:t xml:space="preserve"> b, </w:t>
+      </w:r>
+      <w:proofErr w:type="spellStart"/>
+      <w:r>
+        <w:t>char</w:t>
       </w:r>
       <w:proofErr w:type="spellEnd"/>
       <w:r>
@@ -1542,15 +1771,23 @@
       </w:r>
       <w:proofErr w:type="spellStart"/>
       <w:r>
-        <w:t>column</w:t>
-      </w:r>
-      <w:proofErr w:type="spellEnd"/>
-      <w:r>
-        <w:t xml:space="preserve">), </w:t>
-      </w:r>
-      <w:proofErr w:type="spellStart"/>
-      <w:r>
-        <w:t>reshape</w:t>
+        <w:t>sBinary</w:t>
+      </w:r>
+      <w:proofErr w:type="spellEnd"/>
+      <w:r>
+        <w:t xml:space="preserve">, </w:t>
+      </w:r>
+      <w:proofErr w:type="spellStart"/>
+      <w:r>
+        <w:t>String</w:t>
+      </w:r>
+      <w:proofErr w:type="spellEnd"/>
+      <w:r>
+        <w:t xml:space="preserve"> c), </w:t>
+      </w:r>
+      <w:proofErr w:type="spellStart"/>
+      <w:r>
+        <w:t>toString</w:t>
       </w:r>
       <w:proofErr w:type="spellEnd"/>
       <w:r>
@@ -1558,35 +1795,66 @@
       </w:r>
       <w:proofErr w:type="spellStart"/>
       <w:r>
-        <w:t>int</w:t>
-      </w:r>
-      <w:proofErr w:type="spellEnd"/>
-      <w:r>
-        <w:t xml:space="preserve"> </w:t>
-      </w:r>
-      <w:proofErr w:type="spellStart"/>
-      <w:r>
-        <w:t>row</w:t>
-      </w:r>
-      <w:proofErr w:type="spellEnd"/>
-      <w:r>
-        <w:t xml:space="preserve">, </w:t>
-      </w:r>
-      <w:proofErr w:type="spellStart"/>
-      <w:r>
-        <w:t>int</w:t>
-      </w:r>
-      <w:proofErr w:type="spellEnd"/>
-      <w:r>
-        <w:t xml:space="preserve"> </w:t>
-      </w:r>
-      <w:proofErr w:type="spellStart"/>
-      <w:r>
-        <w:t>column</w:t>
-      </w:r>
-      <w:proofErr w:type="spellEnd"/>
-      <w:r>
-        <w:t xml:space="preserve">), </w:t>
+        <w:t>String</w:t>
+      </w:r>
+      <w:proofErr w:type="spellEnd"/>
+      <w:r>
+        <w:t xml:space="preserve"> variable) y ok().</w:t>
+      </w:r>
+    </w:p>
+    <w:p>
+      <w:pPr>
+        <w:ind w:left="708"/>
+      </w:pPr>
+      <w:r>
+        <w:t>Código, documentación y comentarios:</w:t>
+      </w:r>
+    </w:p>
+    <w:p>
+      <w:pPr>
+        <w:ind w:left="708"/>
+      </w:pPr>
+      <w:r>
+        <w:t>El código de los métodos está incompleto.</w:t>
+      </w:r>
+    </w:p>
+    <w:p>
+      <w:pPr>
+        <w:ind w:left="708"/>
+      </w:pPr>
+      <w:r>
+        <w:t>Hay comentarios de documentación de los métodos, pero no detallan completamente el funcionamiento esperado.</w:t>
+      </w:r>
+    </w:p>
+    <w:p>
+      <w:pPr>
+        <w:ind w:left="708"/>
+      </w:pPr>
+      <w:r>
+        <w:t>Se proporciona una breve descripción de la clase, pero no se detalla su funcionalidad en profundidad.</w:t>
+      </w:r>
+    </w:p>
+    <w:p>
+      <w:pPr>
+        <w:rPr>
+          <w:b/>
+          <w:bCs/>
+        </w:rPr>
+      </w:pPr>
+      <w:r>
+        <w:rPr>
+          <w:b/>
+          <w:bCs/>
+        </w:rPr>
+        <w:t>Clase Data:</w:t>
+      </w:r>
+    </w:p>
+    <w:p>
+      <w:pPr>
+        <w:ind w:left="708"/>
+      </w:pPr>
+      <w:r>
+        <w:t xml:space="preserve">Atributos y métodos: No hay atributos explícitos definidos, solo los métodos públicos </w:t>
       </w:r>
       <w:proofErr w:type="spellStart"/>
       <w:r>
@@ -1594,43 +1862,19 @@
       </w:r>
       <w:proofErr w:type="spellEnd"/>
       <w:r>
-        <w:t>(</w:t>
-      </w:r>
-      <w:proofErr w:type="spellStart"/>
-      <w:r>
-        <w:t>DataMatrix</w:t>
-      </w:r>
-      <w:proofErr w:type="spellEnd"/>
-      <w:r>
-        <w:t xml:space="preserve"> t), </w:t>
-      </w:r>
-      <w:proofErr w:type="spellStart"/>
-      <w:r>
-        <w:t>equals</w:t>
-      </w:r>
-      <w:proofErr w:type="spellEnd"/>
-      <w:r>
-        <w:t>(</w:t>
-      </w:r>
-      <w:proofErr w:type="spellStart"/>
-      <w:r>
-        <w:t>DataMatrix</w:t>
-      </w:r>
-      <w:proofErr w:type="spellEnd"/>
-      <w:r>
-        <w:t xml:space="preserve"> </w:t>
-      </w:r>
-      <w:proofErr w:type="spellStart"/>
-      <w:r>
-        <w:t>other</w:t>
-      </w:r>
-      <w:proofErr w:type="spellEnd"/>
-      <w:r>
-        <w:t xml:space="preserve">) y los métodos </w:t>
-      </w:r>
-      <w:proofErr w:type="spellStart"/>
-      <w:r>
-        <w:t>equals</w:t>
+        <w:t xml:space="preserve">(Data b), sub(Data b), </w:t>
+      </w:r>
+      <w:proofErr w:type="spellStart"/>
+      <w:r>
+        <w:t>type</w:t>
+      </w:r>
+      <w:proofErr w:type="spellEnd"/>
+      <w:r>
+        <w:t xml:space="preserve">(Data b), </w:t>
+      </w:r>
+      <w:proofErr w:type="spellStart"/>
+      <w:r>
+        <w:t>toString</w:t>
       </w:r>
       <w:proofErr w:type="spellEnd"/>
       <w:r>
@@ -1638,11 +1882,11 @@
       </w:r>
       <w:proofErr w:type="spellStart"/>
       <w:r>
-        <w:t>toString</w:t>
-      </w:r>
-      <w:proofErr w:type="spellEnd"/>
-      <w:r>
-        <w:t>() sobrescritos.</w:t>
+        <w:t>string</w:t>
+      </w:r>
+      <w:proofErr w:type="spellEnd"/>
+      <w:r>
+        <w:t>().</w:t>
       </w:r>
     </w:p>
     <w:p>
@@ -1658,28 +1902,7 @@
         <w:ind w:left="708"/>
       </w:pPr>
       <w:r>
-        <w:t>El código de los métodos está incompleto (</w:t>
-      </w:r>
-      <w:proofErr w:type="spellStart"/>
-      <w:proofErr w:type="gramStart"/>
-      <w:r>
-        <w:t>toString</w:t>
-      </w:r>
-      <w:proofErr w:type="spellEnd"/>
-      <w:r>
-        <w:t>(</w:t>
-      </w:r>
-      <w:proofErr w:type="gramEnd"/>
-      <w:r>
-        <w:t xml:space="preserve">) retorna </w:t>
-      </w:r>
-      <w:proofErr w:type="spellStart"/>
-      <w:r>
-        <w:t>null</w:t>
-      </w:r>
-      <w:proofErr w:type="spellEnd"/>
-      <w:r>
-        <w:t>, por ejemplo).</w:t>
+        <w:t>El código de los métodos está incompleto.</w:t>
       </w:r>
     </w:p>
     <w:p>
@@ -1687,38 +1910,8 @@
         <w:ind w:left="708"/>
       </w:pPr>
       <w:r>
-        <w:t>Hay comentarios de documentación de los métodos, pero estos no explican completamente qué hace cada método ni cómo se espera que funcione.</w:t>
-      </w:r>
-    </w:p>
-    <w:p>
-      <w:pPr>
-        <w:rPr>
-          <w:b/>
-          <w:bCs/>
-        </w:rPr>
-      </w:pPr>
-      <w:r>
-        <w:rPr>
-          <w:b/>
-          <w:bCs/>
-        </w:rPr>
-        <w:t xml:space="preserve">Clase </w:t>
-      </w:r>
-      <w:proofErr w:type="spellStart"/>
-      <w:r>
-        <w:rPr>
-          <w:b/>
-          <w:bCs/>
-        </w:rPr>
-        <w:t>DataMatrixCalculator</w:t>
-      </w:r>
-      <w:proofErr w:type="spellEnd"/>
-      <w:r>
-        <w:rPr>
-          <w:b/>
-          <w:bCs/>
-        </w:rPr>
-        <w:t>:</w:t>
+        <w:lastRenderedPageBreak/>
+        <w:t>Hay comentarios de documentación de los métodos, pero no detallan completamente el funcionamiento esperado.</w:t>
       </w:r>
     </w:p>
     <w:p>
@@ -1726,277 +1919,6 @@
         <w:ind w:left="708"/>
       </w:pPr>
       <w:r>
-        <w:t xml:space="preserve">Atributos y métodos: Define un atributo variables y métodos públicos como </w:t>
-      </w:r>
-      <w:proofErr w:type="spellStart"/>
-      <w:proofErr w:type="gramStart"/>
-      <w:r>
-        <w:t>assign</w:t>
-      </w:r>
-      <w:proofErr w:type="spellEnd"/>
-      <w:r>
-        <w:t>(</w:t>
-      </w:r>
-      <w:proofErr w:type="spellStart"/>
-      <w:proofErr w:type="gramEnd"/>
-      <w:r>
-        <w:t>String</w:t>
-      </w:r>
-      <w:proofErr w:type="spellEnd"/>
-      <w:r>
-        <w:t xml:space="preserve"> </w:t>
-      </w:r>
-      <w:proofErr w:type="spellStart"/>
-      <w:r>
-        <w:t>name</w:t>
-      </w:r>
-      <w:proofErr w:type="spellEnd"/>
-      <w:r>
-        <w:t xml:space="preserve">, </w:t>
-      </w:r>
-      <w:proofErr w:type="spellStart"/>
-      <w:r>
-        <w:t>String</w:t>
-      </w:r>
-      <w:proofErr w:type="spellEnd"/>
-      <w:r>
-        <w:t xml:space="preserve"> </w:t>
-      </w:r>
-      <w:proofErr w:type="spellStart"/>
-      <w:r>
-        <w:t>values</w:t>
-      </w:r>
-      <w:proofErr w:type="spellEnd"/>
-      <w:r>
-        <w:t xml:space="preserve">[][] ), variables(), </w:t>
-      </w:r>
-      <w:proofErr w:type="spellStart"/>
-      <w:r>
-        <w:t>assign</w:t>
-      </w:r>
-      <w:proofErr w:type="spellEnd"/>
-      <w:r>
-        <w:t>(</w:t>
-      </w:r>
-      <w:proofErr w:type="spellStart"/>
-      <w:r>
-        <w:t>String</w:t>
-      </w:r>
-      <w:proofErr w:type="spellEnd"/>
-      <w:r>
-        <w:t xml:space="preserve"> a, </w:t>
-      </w:r>
-      <w:proofErr w:type="spellStart"/>
-      <w:r>
-        <w:t>char</w:t>
-      </w:r>
-      <w:proofErr w:type="spellEnd"/>
-      <w:r>
-        <w:t xml:space="preserve"> </w:t>
-      </w:r>
-      <w:proofErr w:type="spellStart"/>
-      <w:r>
-        <w:t>unary</w:t>
-      </w:r>
-      <w:proofErr w:type="spellEnd"/>
-      <w:r>
-        <w:t xml:space="preserve">, </w:t>
-      </w:r>
-      <w:proofErr w:type="spellStart"/>
-      <w:r>
-        <w:t>String</w:t>
-      </w:r>
-      <w:proofErr w:type="spellEnd"/>
-      <w:r>
-        <w:t xml:space="preserve"> b), </w:t>
-      </w:r>
-      <w:proofErr w:type="spellStart"/>
-      <w:r>
-        <w:t>assign</w:t>
-      </w:r>
-      <w:proofErr w:type="spellEnd"/>
-      <w:r>
-        <w:t>(</w:t>
-      </w:r>
-      <w:proofErr w:type="spellStart"/>
-      <w:r>
-        <w:t>String</w:t>
-      </w:r>
-      <w:proofErr w:type="spellEnd"/>
-      <w:r>
-        <w:t xml:space="preserve"> a, </w:t>
-      </w:r>
-      <w:proofErr w:type="spellStart"/>
-      <w:r>
-        <w:t>String</w:t>
-      </w:r>
-      <w:proofErr w:type="spellEnd"/>
-      <w:r>
-        <w:t xml:space="preserve"> b, </w:t>
-      </w:r>
-      <w:proofErr w:type="spellStart"/>
-      <w:r>
-        <w:t>char</w:t>
-      </w:r>
-      <w:proofErr w:type="spellEnd"/>
-      <w:r>
-        <w:t xml:space="preserve"> </w:t>
-      </w:r>
-      <w:proofErr w:type="spellStart"/>
-      <w:r>
-        <w:t>sBinary</w:t>
-      </w:r>
-      <w:proofErr w:type="spellEnd"/>
-      <w:r>
-        <w:t xml:space="preserve">, </w:t>
-      </w:r>
-      <w:proofErr w:type="spellStart"/>
-      <w:r>
-        <w:t>String</w:t>
-      </w:r>
-      <w:proofErr w:type="spellEnd"/>
-      <w:r>
-        <w:t xml:space="preserve"> c), </w:t>
-      </w:r>
-      <w:proofErr w:type="spellStart"/>
-      <w:r>
-        <w:t>toString</w:t>
-      </w:r>
-      <w:proofErr w:type="spellEnd"/>
-      <w:r>
-        <w:t>(</w:t>
-      </w:r>
-      <w:proofErr w:type="spellStart"/>
-      <w:r>
-        <w:t>String</w:t>
-      </w:r>
-      <w:proofErr w:type="spellEnd"/>
-      <w:r>
-        <w:t xml:space="preserve"> variable) y ok().</w:t>
-      </w:r>
-    </w:p>
-    <w:p>
-      <w:pPr>
-        <w:ind w:left="708"/>
-      </w:pPr>
-      <w:r>
-        <w:t>Código, documentación y comentarios:</w:t>
-      </w:r>
-    </w:p>
-    <w:p>
-      <w:pPr>
-        <w:ind w:left="708"/>
-      </w:pPr>
-      <w:r>
-        <w:t>El código de los métodos está incompleto.</w:t>
-      </w:r>
-    </w:p>
-    <w:p>
-      <w:pPr>
-        <w:ind w:left="708"/>
-      </w:pPr>
-      <w:r>
-        <w:t>Hay comentarios de documentación de los métodos, pero no detallan completamente el funcionamiento esperado.</w:t>
-      </w:r>
-    </w:p>
-    <w:p>
-      <w:pPr>
-        <w:ind w:left="708"/>
-      </w:pPr>
-      <w:r>
-        <w:t>Se proporciona una breve descripción de la clase, pero no se detalla su funcionalidad en profundidad.</w:t>
-      </w:r>
-    </w:p>
-    <w:p>
-      <w:pPr>
-        <w:rPr>
-          <w:b/>
-          <w:bCs/>
-        </w:rPr>
-      </w:pPr>
-      <w:r>
-        <w:rPr>
-          <w:b/>
-          <w:bCs/>
-        </w:rPr>
-        <w:t>Clase Data:</w:t>
-      </w:r>
-    </w:p>
-    <w:p>
-      <w:pPr>
-        <w:ind w:left="708"/>
-      </w:pPr>
-      <w:r>
-        <w:t xml:space="preserve">Atributos y métodos: No hay atributos explícitos definidos, solo los métodos públicos </w:t>
-      </w:r>
-      <w:proofErr w:type="spellStart"/>
-      <w:proofErr w:type="gramStart"/>
-      <w:r>
-        <w:t>add</w:t>
-      </w:r>
-      <w:proofErr w:type="spellEnd"/>
-      <w:r>
-        <w:t>(</w:t>
-      </w:r>
-      <w:proofErr w:type="gramEnd"/>
-      <w:r>
-        <w:t xml:space="preserve">Data b), sub(Data b), </w:t>
-      </w:r>
-      <w:proofErr w:type="spellStart"/>
-      <w:r>
-        <w:t>type</w:t>
-      </w:r>
-      <w:proofErr w:type="spellEnd"/>
-      <w:r>
-        <w:t xml:space="preserve">(Data b), </w:t>
-      </w:r>
-      <w:proofErr w:type="spellStart"/>
-      <w:r>
-        <w:t>toString</w:t>
-      </w:r>
-      <w:proofErr w:type="spellEnd"/>
-      <w:r>
-        <w:t xml:space="preserve">() y </w:t>
-      </w:r>
-      <w:proofErr w:type="spellStart"/>
-      <w:r>
-        <w:t>string</w:t>
-      </w:r>
-      <w:proofErr w:type="spellEnd"/>
-      <w:r>
-        <w:t>().</w:t>
-      </w:r>
-    </w:p>
-    <w:p>
-      <w:pPr>
-        <w:ind w:left="708"/>
-      </w:pPr>
-      <w:r>
-        <w:t>Código, documentación y comentarios:</w:t>
-      </w:r>
-    </w:p>
-    <w:p>
-      <w:pPr>
-        <w:ind w:left="708"/>
-      </w:pPr>
-      <w:r>
-        <w:t>El código de los métodos está incompleto.</w:t>
-      </w:r>
-    </w:p>
-    <w:p>
-      <w:pPr>
-        <w:ind w:left="708"/>
-      </w:pPr>
-      <w:r>
-        <w:t>Hay comentarios de documentación de los métodos, pero no detallan completamente el funcionamiento esperado.</w:t>
-      </w:r>
-    </w:p>
-    <w:p>
-      <w:pPr>
-        <w:ind w:left="708"/>
-      </w:pPr>
-      <w:r>
-        <w:lastRenderedPageBreak/>
         <w:t>Se proporciona una breve descripción de la clase, pero no se detalla su funcionalidad en profundidad.</w:t>
       </w:r>
     </w:p>
@@ -2269,18 +2191,13 @@
       </w:r>
       <w:proofErr w:type="spellEnd"/>
       <w:r>
-        <w:t xml:space="preserve"> se usa el </w:t>
-      </w:r>
-      <w:proofErr w:type="gramStart"/>
-      <w:r>
-        <w:t>método .</w:t>
+        <w:t xml:space="preserve"> se usa el método .</w:t>
       </w:r>
       <w:proofErr w:type="spellStart"/>
       <w:r>
         <w:t>put</w:t>
       </w:r>
       <w:proofErr w:type="spellEnd"/>
-      <w:proofErr w:type="gramEnd"/>
       <w:r>
         <w:t>(</w:t>
       </w:r>
@@ -2314,7 +2231,15 @@
       </w:r>
       <w:proofErr w:type="spellEnd"/>
       <w:r>
-        <w:t>[pos] = elemento</w:t>
+        <w:t>[</w:t>
+      </w:r>
+      <w:proofErr w:type="spellStart"/>
+      <w:r>
+        <w:t>pos</w:t>
+      </w:r>
+      <w:proofErr w:type="spellEnd"/>
+      <w:r>
+        <w:t>] = elemento</w:t>
       </w:r>
       <w:r>
         <w:t xml:space="preserve">, si quieres añadir otro, es decir, extender el tamaño del vector, no es posible, debes crear otro con el elemento a añadir </w:t>
@@ -2331,26 +2256,13 @@
       </w:r>
       <w:proofErr w:type="spellEnd"/>
       <w:r>
-        <w:t xml:space="preserve"> </w:t>
-      </w:r>
-      <w:proofErr w:type="spellStart"/>
-      <w:r>
-        <w:t>se</w:t>
-      </w:r>
-      <w:proofErr w:type="spellEnd"/>
-      <w:r>
-        <w:t xml:space="preserve"> una el </w:t>
-      </w:r>
-      <w:proofErr w:type="gramStart"/>
-      <w:r>
-        <w:t>método .</w:t>
+        <w:t xml:space="preserve"> se una el método .</w:t>
       </w:r>
       <w:proofErr w:type="spellStart"/>
       <w:r>
         <w:t>get</w:t>
       </w:r>
       <w:proofErr w:type="spellEnd"/>
-      <w:proofErr w:type="gramEnd"/>
       <w:r>
         <w:t xml:space="preserve">(clave), en </w:t>
       </w:r>
@@ -2390,6 +2302,7 @@
     <w:p/>
     <w:p>
       <w:r>
+        <w:lastRenderedPageBreak/>
         <w:t xml:space="preserve">Para eliminarlo en un </w:t>
       </w:r>
       <w:proofErr w:type="spellStart"/>
@@ -2398,26 +2311,13 @@
       </w:r>
       <w:proofErr w:type="spellEnd"/>
       <w:r>
-        <w:t xml:space="preserve"> </w:t>
-      </w:r>
-      <w:proofErr w:type="spellStart"/>
-      <w:r>
-        <w:t>se</w:t>
-      </w:r>
-      <w:proofErr w:type="spellEnd"/>
-      <w:r>
-        <w:t xml:space="preserve"> una el </w:t>
-      </w:r>
-      <w:proofErr w:type="gramStart"/>
-      <w:r>
-        <w:t>método .</w:t>
+        <w:t xml:space="preserve"> se una el método .</w:t>
       </w:r>
       <w:proofErr w:type="spellStart"/>
       <w:r>
         <w:t>remove</w:t>
       </w:r>
       <w:proofErr w:type="spellEnd"/>
-      <w:proofErr w:type="gramEnd"/>
       <w:r>
         <w:t xml:space="preserve">(clave), en el </w:t>
       </w:r>
@@ -2453,7 +2353,6 @@
           <w:noProof/>
           <w:lang w:eastAsia="es-CO"/>
         </w:rPr>
-        <w:lastRenderedPageBreak/>
         <w:drawing>
           <wp:inline distT="0" distB="0" distL="0" distR="0" wp14:anchorId="04C03413" wp14:editId="533D1AC9">
             <wp:extent cx="5612130" cy="543560"/>
@@ -2642,7 +2541,6 @@
         <w:t xml:space="preserve">El método </w:t>
       </w:r>
       <w:proofErr w:type="spellStart"/>
-      <w:proofErr w:type="gramStart"/>
       <w:r>
         <w:rPr>
           <w:b/>
@@ -2656,15 +2554,7 @@
           <w:b/>
           <w:bCs/>
         </w:rPr>
-        <w:t>(</w:t>
-      </w:r>
-      <w:proofErr w:type="gramEnd"/>
-      <w:r>
-        <w:rPr>
-          <w:b/>
-          <w:bCs/>
-        </w:rPr>
-        <w:t>)</w:t>
+        <w:t>()</w:t>
       </w:r>
       <w:r>
         <w:t xml:space="preserve"> debe ser estático para que pueda ser invocado correctamente por </w:t>
@@ -2684,6 +2574,7 @@
           <w:noProof/>
           <w:lang w:eastAsia="es-CO"/>
         </w:rPr>
+        <w:lastRenderedPageBreak/>
         <w:drawing>
           <wp:inline distT="0" distB="0" distL="0" distR="0" wp14:anchorId="6A95A09C" wp14:editId="554C8BDC">
             <wp:extent cx="2713458" cy="2557798"/>
@@ -2727,7 +2618,6 @@
           <w:noProof/>
           <w:lang w:eastAsia="es-CO"/>
         </w:rPr>
-        <w:lastRenderedPageBreak/>
         <w:drawing>
           <wp:inline distT="0" distB="0" distL="0" distR="0" wp14:anchorId="3C024B96" wp14:editId="23985AEB">
             <wp:extent cx="5612130" cy="257810"/>
@@ -2778,23 +2668,7 @@
           <w:b/>
           <w:bCs/>
         </w:rPr>
-        <w:t>@</w:t>
-      </w:r>
-      <w:proofErr w:type="spellStart"/>
-      <w:r>
-        <w:rPr>
-          <w:b/>
-          <w:bCs/>
-        </w:rPr>
-        <w:t>BeforeClass</w:t>
-      </w:r>
-      <w:proofErr w:type="spellEnd"/>
-      <w:r>
-        <w:rPr>
-          <w:b/>
-          <w:bCs/>
-        </w:rPr>
-        <w:t>:</w:t>
+        <w:t>@BeforeClass:</w:t>
       </w:r>
       <w:r>
         <w:t xml:space="preserve"> Esta anotación se utiliza para indicar que un método específico debe ejecutarse una vez antes de que se ejecuten todos los métodos de prueba en la clase.</w:t>
@@ -2813,34 +2687,10 @@
           <w:b/>
           <w:bCs/>
         </w:rPr>
-        <w:t>@</w:t>
-      </w:r>
-      <w:proofErr w:type="spellStart"/>
-      <w:r>
-        <w:rPr>
-          <w:b/>
-          <w:bCs/>
-        </w:rPr>
-        <w:t>Before</w:t>
-      </w:r>
-      <w:proofErr w:type="spellEnd"/>
-      <w:r>
-        <w:rPr>
-          <w:b/>
-          <w:bCs/>
-        </w:rPr>
-        <w:t>:</w:t>
-      </w:r>
-      <w:r>
-        <w:t xml:space="preserve"> Similar a @</w:t>
-      </w:r>
-      <w:proofErr w:type="spellStart"/>
-      <w:r>
-        <w:t>BeforeClass</w:t>
-      </w:r>
-      <w:proofErr w:type="spellEnd"/>
-      <w:r>
-        <w:t>, pero indica que un método específico debe ejecutarse antes de cada método de prueba en la clase.</w:t>
+        <w:t>@Before:</w:t>
+      </w:r>
+      <w:r>
+        <w:t xml:space="preserve"> Similar a @BeforeClass, pero indica que un método específico debe ejecutarse antes de cada método de prueba en la clase.</w:t>
       </w:r>
     </w:p>
     <w:p>
@@ -2914,7 +2764,6 @@
         </w:numPr>
       </w:pPr>
       <w:proofErr w:type="spellStart"/>
-      <w:proofErr w:type="gramStart"/>
       <w:r>
         <w:rPr>
           <w:b/>
@@ -2931,7 +2780,6 @@
         <w:t>(</w:t>
       </w:r>
       <w:proofErr w:type="spellStart"/>
-      <w:proofErr w:type="gramEnd"/>
       <w:r>
         <w:rPr>
           <w:b/>
@@ -2979,7 +2827,6 @@
         </w:numPr>
       </w:pPr>
       <w:proofErr w:type="spellStart"/>
-      <w:proofErr w:type="gramStart"/>
       <w:r>
         <w:rPr>
           <w:b/>
@@ -2996,7 +2843,6 @@
         <w:t>(</w:t>
       </w:r>
       <w:proofErr w:type="spellStart"/>
-      <w:proofErr w:type="gramEnd"/>
       <w:r>
         <w:rPr>
           <w:b/>
@@ -3049,7 +2895,6 @@
         </w:numPr>
       </w:pPr>
       <w:proofErr w:type="spellStart"/>
-      <w:proofErr w:type="gramStart"/>
       <w:r>
         <w:rPr>
           <w:b/>
@@ -3066,7 +2911,6 @@
         <w:t>(</w:t>
       </w:r>
       <w:proofErr w:type="spellStart"/>
-      <w:proofErr w:type="gramEnd"/>
       <w:r>
         <w:rPr>
           <w:b/>
@@ -3103,7 +2947,6 @@
         </w:numPr>
       </w:pPr>
       <w:proofErr w:type="spellStart"/>
-      <w:proofErr w:type="gramStart"/>
       <w:r>
         <w:rPr>
           <w:b/>
@@ -3118,7 +2961,6 @@
         <w:t>(</w:t>
       </w:r>
       <w:proofErr w:type="spellStart"/>
-      <w:proofErr w:type="gramEnd"/>
       <w:r>
         <w:rPr>
           <w:b/>
@@ -3173,6 +3015,7 @@
           <w:b/>
           <w:bCs/>
         </w:rPr>
+        <w:lastRenderedPageBreak/>
         <w:t>assertNull</w:t>
       </w:r>
       <w:proofErr w:type="spellEnd"/>
@@ -3310,7 +3153,6 @@
           <w:noProof/>
           <w:lang w:eastAsia="es-CO"/>
         </w:rPr>
-        <w:lastRenderedPageBreak/>
         <w:drawing>
           <wp:inline distT="0" distB="0" distL="0" distR="0" wp14:anchorId="5BAFC16E" wp14:editId="7E6324A4">
             <wp:extent cx="6353175" cy="754790"/>
@@ -3398,6 +3240,7 @@
     </w:p>
     <w:p>
       <w:r>
+        <w:lastRenderedPageBreak/>
         <w:t>Las pruebas son hechas sobre la clase Data, el primero debe pasar, el segundo fuerza a fallo y el tercero devuelve un error</w:t>
       </w:r>
     </w:p>
@@ -3480,7 +3323,6 @@
           <w:noProof/>
           <w:lang w:eastAsia="es-CO"/>
         </w:rPr>
-        <w:lastRenderedPageBreak/>
         <w:drawing>
           <wp:inline distT="0" distB="0" distL="0" distR="0" wp14:anchorId="78406FBD" wp14:editId="1426C624">
             <wp:extent cx="5867353" cy="1343025"/>
@@ -3689,15 +3531,7 @@
         <w:t>ejemplo,</w:t>
       </w:r>
       <w:r>
-        <w:t xml:space="preserve"> si hago </w:t>
-      </w:r>
-      <w:proofErr w:type="gramStart"/>
-      <w:r>
-        <w:t>Data(</w:t>
-      </w:r>
-      <w:proofErr w:type="gramEnd"/>
-      <w:r>
-        <w:t xml:space="preserve">“”), su </w:t>
+        <w:t xml:space="preserve"> si hago Data(“”), su </w:t>
       </w:r>
       <w:proofErr w:type="spellStart"/>
       <w:r>
@@ -3837,6 +3671,7 @@
           <w:noProof/>
           <w:lang w:eastAsia="es-CO"/>
         </w:rPr>
+        <w:lastRenderedPageBreak/>
         <w:drawing>
           <wp:inline distT="0" distB="0" distL="0" distR="0" wp14:anchorId="760B765A" wp14:editId="0EA2C159">
             <wp:extent cx="3314700" cy="3157481"/>
@@ -3888,7 +3723,6 @@
           <w:noProof/>
           <w:lang w:eastAsia="es-CO"/>
         </w:rPr>
-        <w:lastRenderedPageBreak/>
         <w:drawing>
           <wp:inline distT="0" distB="0" distL="0" distR="0" wp14:anchorId="426B20E0" wp14:editId="722464CD">
             <wp:extent cx="5735955" cy="2775169"/>
@@ -3956,7 +3790,6 @@
         </w:numPr>
       </w:pPr>
       <w:proofErr w:type="spellStart"/>
-      <w:proofErr w:type="gramStart"/>
       <w:r>
         <w:t>assign</w:t>
       </w:r>
@@ -3965,21 +3798,12 @@
         <w:t>(</w:t>
       </w:r>
       <w:proofErr w:type="spellStart"/>
-      <w:proofErr w:type="gramEnd"/>
       <w:r>
         <w:t>String</w:t>
       </w:r>
       <w:proofErr w:type="spellEnd"/>
       <w:r>
-        <w:t xml:space="preserve"> </w:t>
-      </w:r>
-      <w:proofErr w:type="spellStart"/>
-      <w:r>
-        <w:t>name</w:t>
-      </w:r>
-      <w:proofErr w:type="spellEnd"/>
-      <w:r>
-        <w:t xml:space="preserve">, </w:t>
+        <w:t xml:space="preserve"> name, </w:t>
       </w:r>
       <w:proofErr w:type="spellStart"/>
       <w:r>
@@ -4007,17 +3831,12 @@
         <w:ind w:left="1080"/>
       </w:pPr>
       <w:proofErr w:type="spellStart"/>
-      <w:proofErr w:type="gramStart"/>
       <w:r>
         <w:t>String</w:t>
       </w:r>
       <w:proofErr w:type="spellEnd"/>
       <w:r>
-        <w:t>[</w:t>
-      </w:r>
-      <w:proofErr w:type="gramEnd"/>
-      <w:r>
-        <w:t>] variables()</w:t>
+        <w:t>[] variables()</w:t>
       </w:r>
       <w:r>
         <w:t xml:space="preserve"> para devolver todos los nombres de variables</w:t>
@@ -4037,7 +3856,6 @@
         <w:t xml:space="preserve"> </w:t>
       </w:r>
       <w:proofErr w:type="spellStart"/>
-      <w:proofErr w:type="gramStart"/>
       <w:r>
         <w:t>toString</w:t>
       </w:r>
@@ -4046,7 +3864,6 @@
         <w:t>(</w:t>
       </w:r>
       <w:proofErr w:type="spellStart"/>
-      <w:proofErr w:type="gramEnd"/>
       <w:r>
         <w:t>String</w:t>
       </w:r>
@@ -4139,6 +3956,7 @@
           <w:noProof/>
           <w:lang w:eastAsia="es-CO"/>
         </w:rPr>
+        <w:lastRenderedPageBreak/>
         <w:drawing>
           <wp:inline distT="0" distB="0" distL="0" distR="0" wp14:anchorId="6B0CC30D" wp14:editId="63A3AEA6">
             <wp:extent cx="4676775" cy="2638425"/>
@@ -4225,7 +4043,6 @@
           <w:b/>
           <w:sz w:val="26"/>
         </w:rPr>
-        <w:lastRenderedPageBreak/>
         <w:t>Ciclo2:</w:t>
       </w:r>
     </w:p>
@@ -4246,7 +4063,6 @@
         <w:t xml:space="preserve"> </w:t>
       </w:r>
       <w:proofErr w:type="spellStart"/>
-      <w:proofErr w:type="gramStart"/>
       <w:r>
         <w:t>assign</w:t>
       </w:r>
@@ -4255,7 +4071,6 @@
         <w:t>(</w:t>
       </w:r>
       <w:proofErr w:type="spellStart"/>
-      <w:proofErr w:type="gramEnd"/>
       <w:r>
         <w:t>String</w:t>
       </w:r>
@@ -4436,7 +4251,6 @@
         <w:t xml:space="preserve"> </w:t>
       </w:r>
       <w:proofErr w:type="spellStart"/>
-      <w:proofErr w:type="gramStart"/>
       <w:r>
         <w:t>assign</w:t>
       </w:r>
@@ -4445,7 +4259,6 @@
         <w:t>(</w:t>
       </w:r>
       <w:proofErr w:type="spellStart"/>
-      <w:proofErr w:type="gramEnd"/>
       <w:r>
         <w:t>String</w:t>
       </w:r>
@@ -4515,6 +4328,7 @@
         </w:numPr>
       </w:pPr>
       <w:r>
+        <w:lastRenderedPageBreak/>
         <w:t xml:space="preserve">Diagramas en </w:t>
       </w:r>
       <w:proofErr w:type="spellStart"/>
@@ -4611,7 +4425,6 @@
           <w:color w:val="FF0000"/>
           <w:sz w:val="26"/>
         </w:rPr>
-        <w:lastRenderedPageBreak/>
         <w:t>Ciclo4:</w:t>
       </w:r>
     </w:p>
@@ -4641,7 +4454,6 @@
         <w:t xml:space="preserve"> </w:t>
       </w:r>
       <w:proofErr w:type="spellStart"/>
-      <w:proofErr w:type="gramStart"/>
       <w:r>
         <w:rPr>
           <w:color w:val="FF0000"/>
@@ -4656,7 +4468,6 @@
         <w:t>(</w:t>
       </w:r>
       <w:proofErr w:type="spellStart"/>
-      <w:proofErr w:type="gramEnd"/>
       <w:r>
         <w:rPr>
           <w:color w:val="FF0000"/>
@@ -4823,10 +4634,107 @@
         <w:t>Pruebas</w:t>
       </w:r>
     </w:p>
+    <w:p>
+      <w:pPr>
+        <w:ind w:left="720"/>
+        <w:rPr>
+          <w:color w:val="FF0000"/>
+        </w:rPr>
+      </w:pPr>
+      <w:r>
+        <w:rPr>
+          <w:color w:val="FF0000"/>
+        </w:rPr>
+        <w:drawing>
+          <wp:inline distT="0" distB="0" distL="0" distR="0" wp14:anchorId="2FA4ACD7" wp14:editId="295FB752">
+            <wp:extent cx="5612130" cy="2690495"/>
+            <wp:effectExtent l="0" t="0" r="7620" b="0"/>
+            <wp:docPr id="47251024" name="Imagen 1"/>
+            <wp:cNvGraphicFramePr>
+              <a:graphicFrameLocks xmlns:a="http://schemas.openxmlformats.org/drawingml/2006/main" noChangeAspect="1"/>
+            </wp:cNvGraphicFramePr>
+            <a:graphic xmlns:a="http://schemas.openxmlformats.org/drawingml/2006/main">
+              <a:graphicData uri="http://schemas.openxmlformats.org/drawingml/2006/picture">
+                <pic:pic xmlns:pic="http://schemas.openxmlformats.org/drawingml/2006/picture">
+                  <pic:nvPicPr>
+                    <pic:cNvPr id="47251024" name=""/>
+                    <pic:cNvPicPr/>
+                  </pic:nvPicPr>
+                  <pic:blipFill>
+                    <a:blip r:embed="rId38"/>
+                    <a:stretch>
+                      <a:fillRect/>
+                    </a:stretch>
+                  </pic:blipFill>
+                  <pic:spPr>
+                    <a:xfrm>
+                      <a:off x="0" y="0"/>
+                      <a:ext cx="5612130" cy="2690495"/>
+                    </a:xfrm>
+                    <a:prstGeom prst="rect">
+                      <a:avLst/>
+                    </a:prstGeom>
+                  </pic:spPr>
+                </pic:pic>
+              </a:graphicData>
+            </a:graphic>
+          </wp:inline>
+        </w:drawing>
+      </w:r>
+    </w:p>
+    <w:p>
+      <w:pPr>
+        <w:ind w:left="720"/>
+        <w:rPr>
+          <w:color w:val="FF0000"/>
+        </w:rPr>
+      </w:pPr>
+      <w:r>
+        <w:rPr>
+          <w:color w:val="FF0000"/>
+        </w:rPr>
+        <w:lastRenderedPageBreak/>
+        <w:drawing>
+          <wp:inline distT="0" distB="0" distL="0" distR="0" wp14:anchorId="4E249EE8" wp14:editId="7255AC71">
+            <wp:extent cx="5612130" cy="2283460"/>
+            <wp:effectExtent l="0" t="0" r="7620" b="2540"/>
+            <wp:docPr id="566006599" name="Imagen 1" descr="Interfaz de usuario gráfica, Texto, Aplicación&#10;&#10;Descripción generada automáticamente"/>
+            <wp:cNvGraphicFramePr>
+              <a:graphicFrameLocks xmlns:a="http://schemas.openxmlformats.org/drawingml/2006/main" noChangeAspect="1"/>
+            </wp:cNvGraphicFramePr>
+            <a:graphic xmlns:a="http://schemas.openxmlformats.org/drawingml/2006/main">
+              <a:graphicData uri="http://schemas.openxmlformats.org/drawingml/2006/picture">
+                <pic:pic xmlns:pic="http://schemas.openxmlformats.org/drawingml/2006/picture">
+                  <pic:nvPicPr>
+                    <pic:cNvPr id="566006599" name="Imagen 1" descr="Interfaz de usuario gráfica, Texto, Aplicación&#10;&#10;Descripción generada automáticamente"/>
+                    <pic:cNvPicPr/>
+                  </pic:nvPicPr>
+                  <pic:blipFill>
+                    <a:blip r:embed="rId39"/>
+                    <a:stretch>
+                      <a:fillRect/>
+                    </a:stretch>
+                  </pic:blipFill>
+                  <pic:spPr>
+                    <a:xfrm>
+                      <a:off x="0" y="0"/>
+                      <a:ext cx="5612130" cy="2283460"/>
+                    </a:xfrm>
+                    <a:prstGeom prst="rect">
+                      <a:avLst/>
+                    </a:prstGeom>
+                  </pic:spPr>
+                </pic:pic>
+              </a:graphicData>
+            </a:graphic>
+          </wp:inline>
+        </w:drawing>
+      </w:r>
+    </w:p>
     <w:p/>
     <w:tbl>
       <w:tblPr>
-        <w:tblStyle w:val="Tabladecuadrcula4-nfasis3"/>
+        <w:tblStyle w:val="Tablaconcuadrcula4-nfasis3"/>
         <w:tblW w:w="10060" w:type="dxa"/>
         <w:tblLayout w:type="fixed"/>
         <w:tblLook w:val="04A0" w:firstRow="1" w:lastRow="0" w:firstColumn="1" w:lastColumn="0" w:noHBand="0" w:noVBand="1"/>
@@ -4908,19 +4816,11 @@
                 <w:lang w:val="en-US"/>
               </w:rPr>
             </w:pPr>
-            <w:proofErr w:type="gramStart"/>
             <w:r>
               <w:rPr>
                 <w:lang w:val="en-US"/>
               </w:rPr>
-              <w:t>assign(</w:t>
-            </w:r>
-            <w:proofErr w:type="gramEnd"/>
-            <w:r>
-              <w:rPr>
-                <w:lang w:val="en-US"/>
-              </w:rPr>
-              <w:t>String name, String values[][] )</w:t>
+              <w:t>assign(String name, String values[][] )</w:t>
             </w:r>
           </w:p>
           <w:p>
@@ -4930,19 +4830,11 @@
                 <w:lang w:val="en-US"/>
               </w:rPr>
             </w:pPr>
-            <w:proofErr w:type="gramStart"/>
             <w:r>
               <w:rPr>
                 <w:lang w:val="en-US"/>
               </w:rPr>
-              <w:t>String[</w:t>
-            </w:r>
-            <w:proofErr w:type="gramEnd"/>
-            <w:r>
-              <w:rPr>
-                <w:lang w:val="en-US"/>
-              </w:rPr>
-              <w:t>] variables()</w:t>
+              <w:t>String[] variables()</w:t>
             </w:r>
           </w:p>
           <w:p>
@@ -4986,7 +4878,6 @@
               </w:rPr>
             </w:pPr>
             <w:proofErr w:type="spellStart"/>
-            <w:proofErr w:type="gramStart"/>
             <w:r>
               <w:rPr>
                 <w:lang w:val="en-US"/>
@@ -4998,14 +4889,7 @@
               <w:rPr>
                 <w:lang w:val="en-US"/>
               </w:rPr>
-              <w:t>(</w:t>
-            </w:r>
-            <w:proofErr w:type="gramEnd"/>
-            <w:r>
-              <w:rPr>
-                <w:lang w:val="en-US"/>
-              </w:rPr>
-              <w:t>)</w:t>
+              <w:t>()</w:t>
             </w:r>
           </w:p>
           <w:p>
@@ -5075,7 +4959,6 @@
               </w:rPr>
             </w:pPr>
             <w:proofErr w:type="spellStart"/>
-            <w:proofErr w:type="gramStart"/>
             <w:r>
               <w:rPr>
                 <w:lang w:val="en-US"/>
@@ -5087,14 +4970,7 @@
               <w:rPr>
                 <w:lang w:val="en-US"/>
               </w:rPr>
-              <w:t>(</w:t>
-            </w:r>
-            <w:proofErr w:type="gramEnd"/>
-            <w:r>
-              <w:rPr>
-                <w:lang w:val="en-US"/>
-              </w:rPr>
-              <w:t>)</w:t>
+              <w:t>()</w:t>
             </w:r>
           </w:p>
           <w:p>
@@ -5105,7 +4981,6 @@
               </w:rPr>
             </w:pPr>
             <w:proofErr w:type="spellStart"/>
-            <w:proofErr w:type="gramStart"/>
             <w:r>
               <w:rPr>
                 <w:lang w:val="en-US"/>
@@ -5117,14 +4992,7 @@
               <w:rPr>
                 <w:lang w:val="en-US"/>
               </w:rPr>
-              <w:t>(</w:t>
-            </w:r>
-            <w:proofErr w:type="gramEnd"/>
-            <w:r>
-              <w:rPr>
-                <w:lang w:val="en-US"/>
-              </w:rPr>
-              <w:t>)</w:t>
+              <w:t>()</w:t>
             </w:r>
           </w:p>
           <w:p>
@@ -5135,7 +5003,6 @@
               </w:rPr>
             </w:pPr>
             <w:proofErr w:type="spellStart"/>
-            <w:proofErr w:type="gramStart"/>
             <w:r>
               <w:rPr>
                 <w:lang w:val="en-US"/>
@@ -5147,14 +5014,7 @@
               <w:rPr>
                 <w:lang w:val="en-US"/>
               </w:rPr>
-              <w:t>(</w:t>
-            </w:r>
-            <w:proofErr w:type="gramEnd"/>
-            <w:r>
-              <w:rPr>
-                <w:lang w:val="en-US"/>
-              </w:rPr>
-              <w:t>)</w:t>
+              <w:t>()</w:t>
             </w:r>
           </w:p>
           <w:p>
@@ -5165,7 +5025,6 @@
               </w:rPr>
             </w:pPr>
             <w:proofErr w:type="spellStart"/>
-            <w:proofErr w:type="gramStart"/>
             <w:r>
               <w:rPr>
                 <w:lang w:val="en-US"/>
@@ -5177,14 +5036,7 @@
               <w:rPr>
                 <w:lang w:val="en-US"/>
               </w:rPr>
-              <w:t>(</w:t>
-            </w:r>
-            <w:proofErr w:type="gramEnd"/>
-            <w:r>
-              <w:rPr>
-                <w:lang w:val="en-US"/>
-              </w:rPr>
-              <w:t>)</w:t>
+              <w:t>()</w:t>
             </w:r>
           </w:p>
           <w:p>
@@ -5271,7 +5123,6 @@
               </w:rPr>
             </w:pPr>
             <w:proofErr w:type="spellStart"/>
-            <w:proofErr w:type="gramStart"/>
             <w:r>
               <w:rPr>
                 <w:lang w:val="en-US"/>
@@ -5283,14 +5134,7 @@
               <w:rPr>
                 <w:lang w:val="en-US"/>
               </w:rPr>
-              <w:t>(</w:t>
-            </w:r>
-            <w:proofErr w:type="gramEnd"/>
-            <w:r>
-              <w:rPr>
-                <w:lang w:val="en-US"/>
-              </w:rPr>
-              <w:t>)</w:t>
+              <w:t>()</w:t>
             </w:r>
           </w:p>
           <w:p>
@@ -5301,7 +5145,6 @@
               </w:rPr>
             </w:pPr>
             <w:proofErr w:type="spellStart"/>
-            <w:proofErr w:type="gramStart"/>
             <w:r>
               <w:rPr>
                 <w:lang w:val="en-US"/>
@@ -5313,14 +5156,7 @@
               <w:rPr>
                 <w:lang w:val="en-US"/>
               </w:rPr>
-              <w:t>(</w:t>
-            </w:r>
-            <w:proofErr w:type="gramEnd"/>
-            <w:r>
-              <w:rPr>
-                <w:lang w:val="en-US"/>
-              </w:rPr>
-              <w:t>)</w:t>
+              <w:t>()</w:t>
             </w:r>
           </w:p>
           <w:p>
@@ -5331,7 +5167,6 @@
               </w:rPr>
             </w:pPr>
             <w:proofErr w:type="spellStart"/>
-            <w:proofErr w:type="gramStart"/>
             <w:r>
               <w:rPr>
                 <w:lang w:val="en-US"/>
@@ -5343,14 +5178,7 @@
               <w:rPr>
                 <w:lang w:val="en-US"/>
               </w:rPr>
-              <w:t>(</w:t>
-            </w:r>
-            <w:proofErr w:type="gramEnd"/>
-            <w:r>
-              <w:rPr>
-                <w:lang w:val="en-US"/>
-              </w:rPr>
-              <w:t>)</w:t>
+              <w:t>()</w:t>
             </w:r>
           </w:p>
           <w:p>
@@ -5377,39 +5205,6 @@
           </w:p>
         </w:tc>
       </w:tr>
-      <w:tr>
-        <w:tc>
-          <w:tcPr>
-            <w:cnfStyle w:val="001000000000" w:firstRow="0" w:lastRow="0" w:firstColumn="1" w:lastColumn="0" w:oddVBand="0" w:evenVBand="0" w:oddHBand="0" w:evenHBand="0" w:firstRowFirstColumn="0" w:firstRowLastColumn="0" w:lastRowFirstColumn="0" w:lastRowLastColumn="0"/>
-            <w:tcW w:w="846" w:type="dxa"/>
-          </w:tcPr>
-          <w:p>
-            <w:r>
-              <w:t>4</w:t>
-            </w:r>
-          </w:p>
-        </w:tc>
-        <w:tc>
-          <w:tcPr>
-            <w:tcW w:w="4536" w:type="dxa"/>
-          </w:tcPr>
-          <w:p>
-            <w:pPr>
-              <w:cnfStyle w:val="000000000000" w:firstRow="0" w:lastRow="0" w:firstColumn="0" w:lastColumn="0" w:oddVBand="0" w:evenVBand="0" w:oddHBand="0" w:evenHBand="0" w:firstRowFirstColumn="0" w:firstRowLastColumn="0" w:lastRowFirstColumn="0" w:lastRowLastColumn="0"/>
-            </w:pPr>
-          </w:p>
-        </w:tc>
-        <w:tc>
-          <w:tcPr>
-            <w:tcW w:w="4678" w:type="dxa"/>
-          </w:tcPr>
-          <w:p>
-            <w:pPr>
-              <w:cnfStyle w:val="000000000000" w:firstRow="0" w:lastRow="0" w:firstColumn="0" w:lastColumn="0" w:oddVBand="0" w:evenVBand="0" w:oddHBand="0" w:evenHBand="0" w:firstRowFirstColumn="0" w:firstRowLastColumn="0" w:lastRowFirstColumn="0" w:lastRowLastColumn="0"/>
-            </w:pPr>
-          </w:p>
-        </w:tc>
-      </w:tr>
     </w:tbl>
     <w:p>
       <w:pPr>
@@ -5445,7 +5240,7 @@
                     <pic:cNvPicPr/>
                   </pic:nvPicPr>
                   <pic:blipFill>
-                    <a:blip r:embed="rId38"/>
+                    <a:blip r:embed="rId40"/>
                     <a:stretch>
                       <a:fillRect/>
                     </a:stretch>
@@ -5484,7 +5279,19 @@
         <w:rPr>
           <w:sz w:val="24"/>
         </w:rPr>
-        <w:t>10 horas por cada uno</w:t>
+        <w:t>1</w:t>
+      </w:r>
+      <w:r>
+        <w:rPr>
+          <w:sz w:val="24"/>
+        </w:rPr>
+        <w:t>4</w:t>
+      </w:r>
+      <w:r>
+        <w:rPr>
+          <w:sz w:val="24"/>
+        </w:rPr>
+        <w:t xml:space="preserve"> horas por cada uno</w:t>
       </w:r>
     </w:p>
     <w:p>
@@ -5556,7 +5363,11 @@
       </w:r>
       <w:proofErr w:type="spellEnd"/>
       <w:r>
-        <w:t xml:space="preserve"> y de enseñarnos porque las pruebas son necesarias dentro de un proyecto, pues me rectifica que </w:t>
+        <w:t xml:space="preserve"> y de enseñarnos porque las pruebas </w:t>
+      </w:r>
+      <w:r>
+        <w:lastRenderedPageBreak/>
+        <w:t xml:space="preserve">son necesarias dentro de un proyecto, pues me rectifica que </w:t>
       </w:r>
       <w:proofErr w:type="spellStart"/>
       <w:r>
@@ -5611,7 +5422,6 @@
         </w:numPr>
       </w:pPr>
       <w:r>
-        <w:lastRenderedPageBreak/>
         <w:t xml:space="preserve">Fue que nos entendimos muy bien, no </w:t>
       </w:r>
       <w:r>
@@ -5632,7 +5442,7 @@
 </file>
 
 <file path=word/numbering.xml><?xml version="1.0" encoding="utf-8"?>
-<w:numbering xmlns:wpc="http://schemas.microsoft.com/office/word/2010/wordprocessingCanvas" xmlns:cx="http://schemas.microsoft.com/office/drawing/2014/chartex" xmlns:mc="http://schemas.openxmlformats.org/markup-compatibility/2006" xmlns:o="urn:schemas-microsoft-com:office:office" xmlns:r="http://schemas.openxmlformats.org/officeDocument/2006/relationships" xmlns:m="http://schemas.openxmlformats.org/officeDocument/2006/math" xmlns:v="urn:schemas-microsoft-com:vml" xmlns:wp14="http://schemas.microsoft.com/office/word/2010/wordprocessingDrawing" xmlns:wp="http://schemas.openxmlformats.org/drawingml/2006/wordprocessingDrawing" xmlns:w10="urn:schemas-microsoft-com:office:word" xmlns:w="http://schemas.openxmlformats.org/wordprocessingml/2006/main" xmlns:w14="http://schemas.microsoft.com/office/word/2010/wordml" xmlns:w15="http://schemas.microsoft.com/office/word/2012/wordml" xmlns:w16se="http://schemas.microsoft.com/office/word/2015/wordml/symex" xmlns:wpg="http://schemas.microsoft.com/office/word/2010/wordprocessingGroup" xmlns:wpi="http://schemas.microsoft.com/office/word/2010/wordprocessingInk" xmlns:wne="http://schemas.microsoft.com/office/word/2006/wordml" xmlns:wps="http://schemas.microsoft.com/office/word/2010/wordprocessingShape" mc:Ignorable="w14 w15 w16se wp14">
+<w:numbering xmlns:wpc="http://schemas.microsoft.com/office/word/2010/wordprocessingCanvas" xmlns:cx="http://schemas.microsoft.com/office/drawing/2014/chartex" xmlns:cx1="http://schemas.microsoft.com/office/drawing/2015/9/8/chartex" xmlns:cx2="http://schemas.microsoft.com/office/drawing/2015/10/21/chartex" xmlns:cx3="http://schemas.microsoft.com/office/drawing/2016/5/9/chartex" xmlns:cx4="http://schemas.microsoft.com/office/drawing/2016/5/10/chartex" xmlns:cx5="http://schemas.microsoft.com/office/drawing/2016/5/11/chartex" xmlns:cx6="http://schemas.microsoft.com/office/drawing/2016/5/12/chartex" xmlns:cx7="http://schemas.microsoft.com/office/drawing/2016/5/13/chartex" xmlns:cx8="http://schemas.microsoft.com/office/drawing/2016/5/14/chartex" xmlns:mc="http://schemas.openxmlformats.org/markup-compatibility/2006" xmlns:aink="http://schemas.microsoft.com/office/drawing/2016/ink" xmlns:am3d="http://schemas.microsoft.com/office/drawing/2017/model3d" xmlns:o="urn:schemas-microsoft-com:office:office" xmlns:oel="http://schemas.microsoft.com/office/2019/extlst" xmlns:r="http://schemas.openxmlformats.org/officeDocument/2006/relationships" xmlns:m="http://schemas.openxmlformats.org/officeDocument/2006/math" xmlns:v="urn:schemas-microsoft-com:vml" xmlns:wp14="http://schemas.microsoft.com/office/word/2010/wordprocessingDrawing" xmlns:wp="http://schemas.openxmlformats.org/drawingml/2006/wordprocessingDrawing" xmlns:w10="urn:schemas-microsoft-com:office:word" xmlns:w="http://schemas.openxmlformats.org/wordprocessingml/2006/main" xmlns:w14="http://schemas.microsoft.com/office/word/2010/wordml" xmlns:w15="http://schemas.microsoft.com/office/word/2012/wordml" xmlns:w16cex="http://schemas.microsoft.com/office/word/2018/wordml/cex" xmlns:w16cid="http://schemas.microsoft.com/office/word/2016/wordml/cid" xmlns:w16="http://schemas.microsoft.com/office/word/2018/wordml" xmlns:w16sdtdh="http://schemas.microsoft.com/office/word/2020/wordml/sdtdatahash" xmlns:w16se="http://schemas.microsoft.com/office/word/2015/wordml/symex" xmlns:wpg="http://schemas.microsoft.com/office/word/2010/wordprocessingGroup" xmlns:wpi="http://schemas.microsoft.com/office/word/2010/wordprocessingInk" xmlns:wne="http://schemas.microsoft.com/office/word/2006/wordml" xmlns:wps="http://schemas.microsoft.com/office/word/2010/wordprocessingShape" mc:Ignorable="w14 w15 w16se w16cid w16 w16cex w16sdtdh wp14">
   <w:abstractNum w:abstractNumId="0" w15:restartNumberingAfterBreak="0">
     <w:nsid w:val="1E3A404F"/>
     <w:multiLevelType w:val="hybridMultilevel"/>
@@ -6532,38 +6342,38 @@
       </w:rPr>
     </w:lvl>
   </w:abstractNum>
-  <w:num w:numId="1">
+  <w:num w:numId="1" w16cid:durableId="1773209172">
     <w:abstractNumId w:val="1"/>
   </w:num>
-  <w:num w:numId="2">
+  <w:num w:numId="2" w16cid:durableId="1490750119">
     <w:abstractNumId w:val="8"/>
   </w:num>
-  <w:num w:numId="3">
+  <w:num w:numId="3" w16cid:durableId="1907639223">
     <w:abstractNumId w:val="7"/>
   </w:num>
-  <w:num w:numId="4">
+  <w:num w:numId="4" w16cid:durableId="228810466">
     <w:abstractNumId w:val="6"/>
   </w:num>
-  <w:num w:numId="5">
+  <w:num w:numId="5" w16cid:durableId="1911694530">
     <w:abstractNumId w:val="5"/>
   </w:num>
-  <w:num w:numId="6">
+  <w:num w:numId="6" w16cid:durableId="920287022">
     <w:abstractNumId w:val="4"/>
   </w:num>
-  <w:num w:numId="7">
+  <w:num w:numId="7" w16cid:durableId="1966427068">
     <w:abstractNumId w:val="0"/>
   </w:num>
-  <w:num w:numId="8">
+  <w:num w:numId="8" w16cid:durableId="1675448501">
     <w:abstractNumId w:val="2"/>
   </w:num>
-  <w:num w:numId="9">
+  <w:num w:numId="9" w16cid:durableId="530798500">
     <w:abstractNumId w:val="3"/>
   </w:num>
 </w:numbering>
 </file>
 
 <file path=word/styles.xml><?xml version="1.0" encoding="utf-8"?>
-<w:styles xmlns:mc="http://schemas.openxmlformats.org/markup-compatibility/2006" xmlns:r="http://schemas.openxmlformats.org/officeDocument/2006/relationships" xmlns:w="http://schemas.openxmlformats.org/wordprocessingml/2006/main" xmlns:w14="http://schemas.microsoft.com/office/word/2010/wordml" xmlns:w15="http://schemas.microsoft.com/office/word/2012/wordml" xmlns:w16se="http://schemas.microsoft.com/office/word/2015/wordml/symex" mc:Ignorable="w14 w15 w16se">
+<w:styles xmlns:mc="http://schemas.openxmlformats.org/markup-compatibility/2006" xmlns:r="http://schemas.openxmlformats.org/officeDocument/2006/relationships" xmlns:w="http://schemas.openxmlformats.org/wordprocessingml/2006/main" xmlns:w14="http://schemas.microsoft.com/office/word/2010/wordml" xmlns:w15="http://schemas.microsoft.com/office/word/2012/wordml" xmlns:w16cex="http://schemas.microsoft.com/office/word/2018/wordml/cex" xmlns:w16cid="http://schemas.microsoft.com/office/word/2016/wordml/cid" xmlns:w16="http://schemas.microsoft.com/office/word/2018/wordml" xmlns:w16sdtdh="http://schemas.microsoft.com/office/word/2020/wordml/sdtdatahash" xmlns:w16se="http://schemas.microsoft.com/office/word/2015/wordml/symex" mc:Ignorable="w14 w15 w16se w16cid w16 w16cex w16sdtdh">
   <w:docDefaults>
     <w:rPrDefault>
       <w:rPr>
@@ -6581,7 +6391,7 @@
       </w:pPr>
     </w:pPrDefault>
   </w:docDefaults>
-  <w:latentStyles w:defLockedState="0" w:defUIPriority="99" w:defSemiHidden="0" w:defUnhideWhenUsed="0" w:defQFormat="0" w:count="371">
+  <w:latentStyles w:defLockedState="0" w:defUIPriority="99" w:defSemiHidden="0" w:defUnhideWhenUsed="0" w:defQFormat="0" w:count="376">
     <w:lsdException w:name="Normal" w:uiPriority="0" w:qFormat="1"/>
     <w:lsdException w:name="heading 1" w:uiPriority="9" w:qFormat="1"/>
     <w:lsdException w:name="heading 2" w:semiHidden="1" w:uiPriority="9" w:unhideWhenUsed="1" w:qFormat="1"/>
@@ -6953,6 +6763,11 @@
     <w:lsdException w:name="List Table 5 Dark Accent 6" w:uiPriority="50"/>
     <w:lsdException w:name="List Table 6 Colorful Accent 6" w:uiPriority="51"/>
     <w:lsdException w:name="List Table 7 Colorful Accent 6" w:uiPriority="52"/>
+    <w:lsdException w:name="Mention" w:semiHidden="1" w:unhideWhenUsed="1"/>
+    <w:lsdException w:name="Smart Hyperlink" w:semiHidden="1" w:unhideWhenUsed="1"/>
+    <w:lsdException w:name="Hashtag" w:semiHidden="1" w:unhideWhenUsed="1"/>
+    <w:lsdException w:name="Unresolved Mention" w:semiHidden="1" w:unhideWhenUsed="1"/>
+    <w:lsdException w:name="Smart Link" w:semiHidden="1" w:unhideWhenUsed="1"/>
   </w:latentStyles>
   <w:style w:type="paragraph" w:default="1" w:styleId="Normal">
     <w:name w:val="Normal"/>
@@ -7593,7 +7408,7 @@
       </w:tcPr>
     </w:tblStylePr>
   </w:style>
-  <w:style w:type="table" w:styleId="Tabladecuadrcula4-nfasis1">
+  <w:style w:type="table" w:styleId="Tablaconcuadrcula4-nfasis1">
     <w:name w:val="Grid Table 4 Accent 1"/>
     <w:basedOn w:val="Tablanormal"/>
     <w:uiPriority w:val="49"/>
@@ -7669,7 +7484,7 @@
       </w:tcPr>
     </w:tblStylePr>
   </w:style>
-  <w:style w:type="table" w:styleId="Tabladecuadrcula4-nfasis3">
+  <w:style w:type="table" w:styleId="Tablaconcuadrcula4-nfasis3">
     <w:name w:val="Grid Table 4 Accent 3"/>
     <w:basedOn w:val="Tablanormal"/>
     <w:uiPriority w:val="49"/>

</xml_diff>